<commit_message>
updated gdd for milestone 3
</commit_message>
<xml_diff>
--- a/GDD_FtF_Joren Van Borm_FULL.docx
+++ b/GDD_FtF_Joren Van Borm_FULL.docx
@@ -748,7 +748,7 @@
         <w:rPr>
           <w:lang w:val="en-GB"/>
         </w:rPr>
-        <w:t xml:space="preserve">After this follows a quick combo resolution phase, resolving both player’s combos from left to right without time constraints. </w:t>
+        <w:t xml:space="preserve">After this follows a quick combo resolution phase, resolving both player’s combos without time constraints. </w:t>
       </w:r>
       <w:r>
         <w:rPr>
@@ -943,6 +943,126 @@
     </w:p>
     <w:p>
       <w:pPr>
+        <w:spacing w:after="240"/>
+        <w:ind w:left="851"/>
+        <w:rPr>
+          <w:lang w:val="en-GB"/>
+        </w:rPr>
+      </w:pPr>
+      <w:r>
+        <w:rPr>
+          <w:lang w:val="en-GB"/>
+        </w:rPr>
+        <w:t xml:space="preserve">Full game scale: </w:t>
+      </w:r>
+      <w:r>
+        <w:rPr>
+          <w:lang w:val="en-GB"/>
+        </w:rPr>
+        <w:t>Both players’ explicit objective is to defeat the opponent by killing their entire team. Of course that makes it an equally important goal to protect your own team, as this is effectively a zero-sum game.</w:t>
+      </w:r>
+    </w:p>
+    <w:p>
+      <w:pPr>
+        <w:spacing w:after="240"/>
+        <w:ind w:left="851"/>
+        <w:rPr>
+          <w:lang w:val="en-GB"/>
+        </w:rPr>
+      </w:pPr>
+      <w:r>
+        <w:rPr>
+          <w:lang w:val="en-GB"/>
+        </w:rPr>
+        <w:t xml:space="preserve">Multiple rounds scale: </w:t>
+      </w:r>
+      <w:r>
+        <w:rPr>
+          <w:lang w:val="en-GB"/>
+        </w:rPr>
+        <w:t xml:space="preserve">This main goal is broken down into killing &amp; protecting individual characters. This is also an explicit goal since </w:t>
+      </w:r>
+      <w:r>
+        <w:rPr>
+          <w:lang w:val="en-GB"/>
+        </w:rPr>
+        <w:t>every time an individual</w:t>
+      </w:r>
+      <w:r>
+        <w:rPr>
+          <w:lang w:val="en-GB"/>
+        </w:rPr>
+        <w:t xml:space="preserve"> character falls already has a consequence on gameplay.</w:t>
+      </w:r>
+    </w:p>
+    <w:p>
+      <w:pPr>
+        <w:spacing w:after="240"/>
+        <w:ind w:left="851"/>
+        <w:rPr>
+          <w:lang w:val="en-GB"/>
+        </w:rPr>
+      </w:pPr>
+      <w:r>
+        <w:rPr>
+          <w:lang w:val="en-GB"/>
+        </w:rPr>
+        <w:t>Once per round scale: Defeating and protecting characters</w:t>
+      </w:r>
+      <w:r>
+        <w:rPr>
+          <w:lang w:val="en-GB"/>
+        </w:rPr>
+        <w:t xml:space="preserve"> is of course accomplished by dealing damage &amp; gaining block, as well as managing which characters are getting hit.</w:t>
+      </w:r>
+    </w:p>
+    <w:p>
+      <w:pPr>
+        <w:spacing w:after="240"/>
+        <w:ind w:left="851"/>
+        <w:rPr>
+          <w:lang w:val="en-GB"/>
+        </w:rPr>
+      </w:pPr>
+      <w:r>
+        <w:rPr>
+          <w:lang w:val="en-GB"/>
+        </w:rPr>
+        <w:t xml:space="preserve">Moment to moment scale: Players try to </w:t>
+      </w:r>
+      <w:r>
+        <w:rPr>
+          <w:lang w:val="en-GB"/>
+        </w:rPr>
+        <w:t xml:space="preserve">string together cards from </w:t>
+      </w:r>
+      <w:r>
+        <w:rPr>
+          <w:lang w:val="en-GB"/>
+        </w:rPr>
+        <w:t>a</w:t>
+      </w:r>
+      <w:r>
+        <w:rPr>
+          <w:lang w:val="en-GB"/>
+        </w:rPr>
+        <w:t xml:space="preserve"> randomly drawn hand into a combo, with the competing goals of solving this puzzle as fast yet as well as possible. This then generates damage, which kills characters, which eventually defeats the opponent</w:t>
+      </w:r>
+      <w:r>
+        <w:rPr>
+          <w:lang w:val="en-GB"/>
+        </w:rPr>
+        <w:t xml:space="preserve"> (or equivalent for defensive gameplay)</w:t>
+      </w:r>
+      <w:r>
+        <w:rPr>
+          <w:lang w:val="en-GB"/>
+        </w:rPr>
+        <w:t>.</w:t>
+      </w:r>
+    </w:p>
+    <w:p>
+      <w:pPr>
         <w:pStyle w:val="Heading2"/>
         <w:numPr>
           <w:ilvl w:val="1"/>
@@ -958,6 +1078,42 @@
     </w:p>
     <w:p>
       <w:pPr>
+        <w:spacing w:after="240"/>
+        <w:ind w:left="851"/>
+        <w:rPr>
+          <w:lang w:val="en-GB"/>
+        </w:rPr>
+      </w:pPr>
+      <w:r>
+        <w:rPr>
+          <w:lang w:val="en-GB"/>
+        </w:rPr>
+        <w:t>Despite being a fast-</w:t>
+      </w:r>
+      <w:r>
+        <w:rPr>
+          <w:lang w:val="en-GB"/>
+        </w:rPr>
+        <w:t>paced and hopefully relatively short game, there is a bit of an arc to it as the game goes on. This mostly comes in the form of characters dying, as all of that character’s cards are removed from their owner’s deck when this happens, altering their playstyle permanently. On a side note, each team  needs to be designed to accommodate this – the deck still needs to functions with any subset of characters left alive. To compensate for the loss of cards, the losing player gets a temporary but significant power up.</w:t>
+      </w:r>
+    </w:p>
+    <w:p>
+      <w:pPr>
+        <w:spacing w:after="240"/>
+        <w:ind w:left="851"/>
+        <w:rPr>
+          <w:lang w:val="en-GB"/>
+        </w:rPr>
+      </w:pPr>
+      <w:r>
+        <w:rPr>
+          <w:lang w:val="en-GB"/>
+        </w:rPr>
+        <w:t>Because of the consequence to losing characters, simply weakening characters also becomes more significant as you can no longer rely on them to survive.</w:t>
+      </w:r>
+    </w:p>
+    <w:p>
+      <w:pPr>
         <w:pStyle w:val="Heading2"/>
         <w:numPr>
           <w:ilvl w:val="1"/>
@@ -979,6 +1135,67 @@
     </w:p>
     <w:p>
       <w:pPr>
+        <w:spacing w:after="240"/>
+        <w:ind w:left="851"/>
+        <w:rPr>
+          <w:lang w:val="en-GB"/>
+        </w:rPr>
+      </w:pPr>
+      <w:r>
+        <w:rPr>
+          <w:lang w:val="en-GB"/>
+        </w:rPr>
+        <w:t>As described before, the game takes place over multiple rounds, each round being broken down into a combo building phase (real-time) and a phase for resolving those combo’s effects (not timed).</w:t>
+      </w:r>
+    </w:p>
+    <w:p>
+      <w:pPr>
+        <w:spacing w:after="240"/>
+        <w:ind w:left="851"/>
+        <w:rPr>
+          <w:lang w:val="en-GB"/>
+        </w:rPr>
+      </w:pPr>
+      <w:r>
+        <w:rPr>
+          <w:lang w:val="en-GB"/>
+        </w:rPr>
+        <w:t xml:space="preserve">If the game’s design works out, players should mostly be doing the real-time part with the resolution phase going by as quickly as possible. Players can of course go as slow as they wish through the resolution phase if they need a breather. </w:t>
+      </w:r>
+    </w:p>
+    <w:p>
+      <w:pPr>
+        <w:spacing w:after="240"/>
+        <w:ind w:left="851"/>
+        <w:rPr>
+          <w:lang w:val="en-GB"/>
+        </w:rPr>
+      </w:pPr>
+      <w:r>
+        <w:rPr>
+          <w:lang w:val="en-GB"/>
+        </w:rPr>
+        <w:t>The progress of combo building should feel intense, although simply going as fast as possible isn’t quite the goal – players will also need to think about what they are doing to optimise the effect of their combo. The core idea is high pressure more than high pace.</w:t>
+      </w:r>
+    </w:p>
+    <w:p>
+      <w:pPr>
+        <w:spacing w:after="240"/>
+        <w:ind w:left="851"/>
+        <w:rPr>
+          <w:lang w:val="en-GB"/>
+        </w:rPr>
+      </w:pPr>
+      <w:r>
+        <w:rPr>
+          <w:lang w:val="en-GB"/>
+        </w:rPr>
+        <w:lastRenderedPageBreak/>
+        <w:t>An extra note: since some rules have changed after the first playtest, interaction between players is now completely isolated to the resolution phase. There is not much of a reason to watch your opponent during combo building. If possible without overwhelming the player, I’d like to put that back into the game.</w:t>
+      </w:r>
+    </w:p>
+    <w:p>
+      <w:pPr>
         <w:pStyle w:val="Heading2"/>
         <w:numPr>
           <w:ilvl w:val="1"/>
@@ -994,8 +1211,59 @@
     </w:p>
     <w:p>
       <w:pPr>
-        <w:ind w:left="1440"/>
-      </w:pPr>
+        <w:spacing w:after="240"/>
+        <w:ind w:left="851"/>
+        <w:rPr>
+          <w:lang w:val="en-GB"/>
+        </w:rPr>
+      </w:pPr>
+      <w:r>
+        <w:rPr>
+          <w:lang w:val="en-GB"/>
+        </w:rPr>
+        <w:t>The core of the g</w:t>
+      </w:r>
+      <w:r>
+        <w:rPr>
+          <w:lang w:val="en-GB"/>
+        </w:rPr>
+        <w:t>ame is a 1V1 card battle – no missions, scenarios etc. However, by changing which teams you and your opponent are playing you can experience different playstyles and matchups.</w:t>
+      </w:r>
+    </w:p>
+    <w:p>
+      <w:pPr>
+        <w:spacing w:after="240"/>
+        <w:ind w:left="851"/>
+        <w:rPr>
+          <w:lang w:val="en-GB"/>
+        </w:rPr>
+      </w:pPr>
+      <w:r>
+        <w:rPr>
+          <w:lang w:val="en-GB"/>
+        </w:rPr>
+        <w:t>The main puzzle in this game is in drawing a random hand of cards from your deck each turn and trying to mould whatever you got into a combo. This puzzle will change with every turn with a  new hand, every few rounds when a character dies and you lose their cards, and every game that you get to try a new team.</w:t>
+      </w:r>
+    </w:p>
+    <w:p>
+      <w:pPr>
+        <w:ind w:left="851"/>
+        <w:rPr>
+          <w:lang w:val="en-GB"/>
+        </w:rPr>
+      </w:pPr>
+      <w:r>
+        <w:rPr>
+          <w:lang w:val="en-GB"/>
+        </w:rPr>
+        <w:t xml:space="preserve">Additionally, I </w:t>
+      </w:r>
+      <w:r>
+        <w:rPr>
+          <w:lang w:val="en-GB"/>
+        </w:rPr>
+        <w:t>would like to include a quick start guide that provides a beginner “test game” with which to learn the mechanics by playing against a friend in a low-pressure environment, and potentially some puzzles (akin to chess puzzles) in case players want to practice their combo building skills.</w:t>
+      </w:r>
     </w:p>
     <w:p>
       <w:pPr>
@@ -1042,6 +1310,196 @@
     </w:p>
     <w:p>
       <w:pPr>
+        <w:spacing w:after="240"/>
+        <w:ind w:left="851"/>
+        <w:rPr>
+          <w:lang w:val="en-GB"/>
+        </w:rPr>
+      </w:pPr>
+      <w:r>
+        <w:rPr>
+          <w:lang w:val="en-GB"/>
+        </w:rPr>
+        <w:t>This is only a quick overview of rules, the full game rules will eventually be compiled into a separate rule book once they have reached a somewhat stabile form through early playtests.</w:t>
+      </w:r>
+    </w:p>
+    <w:p>
+      <w:pPr>
+        <w:spacing w:after="240"/>
+        <w:ind w:left="851"/>
+        <w:rPr>
+          <w:lang w:val="en-GB"/>
+        </w:rPr>
+      </w:pPr>
+      <w:r>
+        <w:rPr>
+          <w:lang w:val="en-GB"/>
+        </w:rPr>
+        <w:t>The goals of the game: kill your opponent’s characters. The flow: rounds consisting of combo building (real time), then combo resolution (not timed). These high-level concepts have been explained further in other sections.</w:t>
+      </w:r>
+    </w:p>
+    <w:p>
+      <w:pPr>
+        <w:spacing w:after="240"/>
+        <w:ind w:left="851"/>
+        <w:rPr>
+          <w:lang w:val="en-GB"/>
+        </w:rPr>
+      </w:pPr>
+      <w:r>
+        <w:rPr>
+          <w:lang w:val="en-GB"/>
+        </w:rPr>
+        <w:t>A brief overview of combo building:</w:t>
+      </w:r>
+    </w:p>
+    <w:p>
+      <w:pPr>
+        <w:spacing w:after="240"/>
+        <w:ind w:left="851"/>
+        <w:rPr>
+          <w:lang w:val="en-GB"/>
+        </w:rPr>
+      </w:pPr>
+      <w:r>
+        <w:rPr>
+          <w:lang w:val="en-GB"/>
+        </w:rPr>
+        <w:t>You draw eight cards. You must place eight cards in your personal combo, one at a time, from left to right</w:t>
+      </w:r>
+      <w:r>
+        <w:rPr>
+          <w:lang w:val="en-GB"/>
+        </w:rPr>
+        <w:t xml:space="preserve"> in a row in front of you</w:t>
+      </w:r>
+      <w:r>
+        <w:rPr>
+          <w:lang w:val="en-GB"/>
+        </w:rPr>
+        <w:t>.</w:t>
+      </w:r>
+      <w:r>
+        <w:rPr>
+          <w:lang w:val="en-GB"/>
+        </w:rPr>
+        <w:t xml:space="preserve"> You may switch the last card played for another if you change your mind on something, the rest are locked in.</w:t>
+      </w:r>
+    </w:p>
+    <w:p>
+      <w:pPr>
+        <w:spacing w:after="240"/>
+        <w:ind w:left="851"/>
+        <w:rPr>
+          <w:lang w:val="en-GB"/>
+        </w:rPr>
+      </w:pPr>
+      <w:r>
+        <w:rPr>
+          <w:lang w:val="en-GB"/>
+        </w:rPr>
+        <w:t>Every card played must “chain” with the card before it: requirements are listed on the left edge of each card, “links” that can satisfy the next card’s requirements are listed on the right. Cards can chain only if both requirements are met, those being a character requirement and a momentum requirement. Character can be any of the characters in your team, momentum can be any number.</w:t>
+      </w:r>
+    </w:p>
+    <w:p>
+      <w:pPr>
+        <w:spacing w:after="240"/>
+        <w:ind w:left="851"/>
+        <w:rPr>
+          <w:lang w:val="en-GB"/>
+        </w:rPr>
+      </w:pPr>
+      <w:r>
+        <w:rPr>
+          <w:lang w:val="en-GB"/>
+        </w:rPr>
+        <w:t>Final rules will feature a more clear explanation and some examples.</w:t>
+      </w:r>
+    </w:p>
+    <w:p>
+      <w:pPr>
+        <w:spacing w:after="240"/>
+        <w:ind w:left="851"/>
+        <w:rPr>
+          <w:lang w:val="en-GB"/>
+        </w:rPr>
+      </w:pPr>
+      <w:r>
+        <w:rPr>
+          <w:lang w:val="en-GB"/>
+        </w:rPr>
+        <w:t xml:space="preserve">There is some way of getting new cards when you get stuck not being able to continue a combo with your current hand. Current mechanic: discard your entire </w:t>
+      </w:r>
+      <w:r>
+        <w:rPr>
+          <w:lang w:val="en-GB"/>
+        </w:rPr>
+        <w:lastRenderedPageBreak/>
+        <w:t>hand &amp; draw same amount of cards at no cost as often as you want (until your draw pile is empty).</w:t>
+      </w:r>
+    </w:p>
+    <w:p>
+      <w:pPr>
+        <w:spacing w:after="240"/>
+        <w:ind w:left="851"/>
+        <w:rPr>
+          <w:lang w:val="en-GB"/>
+        </w:rPr>
+      </w:pPr>
+      <w:r>
+        <w:rPr>
+          <w:lang w:val="en-GB"/>
+        </w:rPr>
+        <w:t xml:space="preserve">Once you have both built a combo consisting of eight correctly chained cards,  you resolve the effects listed on them – primarily dealing &amp; blocking damage. Damage is always dealt to a specific character. Current mechanic: whichever character you ended the combo with takes all </w:t>
+      </w:r>
+      <w:r>
+        <w:rPr>
+          <w:lang w:val="en-GB"/>
+        </w:rPr>
+        <w:t xml:space="preserve">unblocked </w:t>
+      </w:r>
+      <w:r>
+        <w:rPr>
+          <w:lang w:val="en-GB"/>
+        </w:rPr>
+        <w:t>damage from your opponent’s combo that round.</w:t>
+      </w:r>
+    </w:p>
+    <w:p>
+      <w:pPr>
+        <w:spacing w:after="240"/>
+        <w:ind w:left="851"/>
+        <w:rPr>
+          <w:lang w:val="en-GB"/>
+        </w:rPr>
+      </w:pPr>
+      <w:r>
+        <w:rPr>
+          <w:lang w:val="en-GB"/>
+        </w:rPr>
+        <w:t>The game still needs a way to deal with incomplete combos (</w:t>
+      </w:r>
+      <w:r>
+        <w:rPr>
+          <w:lang w:val="en-GB"/>
+        </w:rPr>
+        <w:t>&lt;8 cards</w:t>
+      </w:r>
+      <w:r>
+        <w:rPr>
+          <w:lang w:val="en-GB"/>
+        </w:rPr>
+        <w:t>)</w:t>
+      </w:r>
+      <w:r>
+        <w:rPr>
+          <w:lang w:val="en-GB"/>
+        </w:rPr>
+        <w:t xml:space="preserve"> and illegal combos (not all of a card’s requirements are met). Specifically the game needs to just move on when someone makes a mistake, but still punish players enough that they won’t do this on purpose.</w:t>
+      </w:r>
+    </w:p>
+    <w:p>
+      <w:pPr>
         <w:pStyle w:val="Heading2"/>
         <w:numPr>
           <w:ilvl w:val="1"/>
@@ -1063,6 +1521,63 @@
     </w:p>
     <w:p>
       <w:pPr>
+        <w:spacing w:after="240"/>
+        <w:ind w:left="851"/>
+        <w:rPr>
+          <w:lang w:val="en-GB"/>
+        </w:rPr>
+      </w:pPr>
+      <w:r>
+        <w:rPr>
+          <w:lang w:val="en-GB"/>
+        </w:rPr>
+        <w:t>The larger world only explicitly exists in flavour texts, faction descriptions etc. The world is a less essential part of the game, as FtF focusses more on small-scale conflict. The game does involve any mechanical means of affecting the world it is set in, only your and your opponent’s teams being mechanically represented.</w:t>
+      </w:r>
+    </w:p>
+    <w:p>
+      <w:pPr>
+        <w:spacing w:after="240"/>
+        <w:ind w:left="851"/>
+        <w:rPr>
+          <w:lang w:val="en-GB"/>
+        </w:rPr>
+      </w:pPr>
+      <w:r>
+        <w:rPr>
+          <w:lang w:val="en-GB"/>
+        </w:rPr>
+        <w:t>Of course if the flavour texts are well written enough and the world somewhat interesting, you may well pick up an interest in this world that you are only seeing filtered through snapshots of factions fighting over it. I would highly welcome If this leads players to imagine how their latest fights might affect the city, or to get excited about how every new faction fits into the world.</w:t>
+      </w:r>
+    </w:p>
+    <w:p>
+      <w:pPr>
+        <w:spacing w:after="240"/>
+        <w:ind w:left="851"/>
+        <w:rPr>
+          <w:lang w:val="en-GB"/>
+        </w:rPr>
+      </w:pPr>
+      <w:r>
+        <w:rPr>
+          <w:lang w:val="en-GB"/>
+        </w:rPr>
+        <w:t xml:space="preserve">If this game would ever get published and it just so happens to also be very successful, it would definitely be interesting to look into </w:t>
+      </w:r>
+      <w:r>
+        <w:rPr>
+          <w:lang w:val="en-GB"/>
+        </w:rPr>
+        <w:t>a way to involve the world more, possibly even on a larger scale like a campaign or living card game. On a small scale an expansion with mechanics for scenarios or environmental attacks would also work.</w:t>
+      </w:r>
+      <w:r>
+        <w:rPr>
+          <w:lang w:val="en-GB"/>
+        </w:rPr>
+        <w:t xml:space="preserve"> </w:t>
+      </w:r>
+    </w:p>
+    <w:p>
+      <w:pPr>
         <w:pStyle w:val="Heading2"/>
         <w:numPr>
           <w:ilvl w:val="1"/>
@@ -1084,12 +1599,30 @@
     </w:p>
     <w:p>
       <w:pPr>
-        <w:pStyle w:val="Heading2"/>
-        <w:numPr>
-          <w:ilvl w:val="1"/>
-          <w:numId w:val="1"/>
-        </w:numPr>
-        <w:spacing w:before="0" w:after="0"/>
+        <w:spacing w:after="240"/>
+        <w:ind w:left="851"/>
+        <w:rPr>
+          <w:lang w:val="en-GB"/>
+        </w:rPr>
+      </w:pPr>
+      <w:r>
+        <w:rPr>
+          <w:lang w:val="en-GB"/>
+        </w:rPr>
+        <w:t xml:space="preserve">Obviously a card game like this does not have a mechanical physics system, so I will take the opportunity to discuss the realism of this world. In short, I don’t care about it. I will gladly break the laws of physics in card art etc if it leads to a cooler action scene being evoked. Similarly some factions may seem fairly reasonable while others would be ridiculous in the real world, but still the two can go toe-to-toe in a fight in the name of fun &amp; the rule of cool. </w:t>
+      </w:r>
+    </w:p>
+    <w:p>
+      <w:pPr>
+        <w:pStyle w:val="Heading2"/>
+        <w:numPr>
+          <w:ilvl w:val="1"/>
+          <w:numId w:val="1"/>
+        </w:numPr>
+        <w:spacing w:before="0" w:after="0"/>
+        <w:rPr>
+          <w:lang w:val="en-GB"/>
+        </w:rPr>
       </w:pPr>
       <w:bookmarkStart w:id="21" w:name="_77lqkkom3eao" w:colFirst="0" w:colLast="0"/>
       <w:bookmarkEnd w:id="21"/>
@@ -1100,7 +1633,65 @@
         <w:t xml:space="preserve">Economy – What is the economy of the game? </w:t>
       </w:r>
       <w:r>
+        <w:rPr>
+          <w:lang w:val="en-GB"/>
+        </w:rPr>
         <w:t>How does it work?</w:t>
+      </w:r>
+    </w:p>
+    <w:p>
+      <w:pPr>
+        <w:spacing w:after="240"/>
+        <w:rPr>
+          <w:lang w:val="en-GB"/>
+        </w:rPr>
+      </w:pPr>
+      <w:r>
+        <w:rPr>
+          <w:lang w:val="en-GB"/>
+        </w:rPr>
+        <w:t xml:space="preserve">There is no literal economy, but in some ways the combo links act as resources. Momentum especially can be gained and lost, and used to accomplish your goals of playing powerful cards into your combo. However, these links do not act as typical resources in an economy. Some teams may simply want to build up momentum and spend it on big moves, sure, but </w:t>
+      </w:r>
+      <w:r>
+        <w:rPr>
+          <w:lang w:val="en-GB"/>
+        </w:rPr>
+        <w:lastRenderedPageBreak/>
+        <w:t>others might be more well suited to playing at low momentum, and others yet will simply manipulate it up and down all over the place as long as it means they can play their next card. In short, momentum is sort of a resource but definitely not a currency.</w:t>
+      </w:r>
+    </w:p>
+    <w:p>
+      <w:pPr>
+        <w:spacing w:after="240"/>
+        <w:rPr>
+          <w:lang w:val="en-GB"/>
+        </w:rPr>
+      </w:pPr>
+      <w:r>
+        <w:rPr>
+          <w:lang w:val="en-GB"/>
+        </w:rPr>
+        <w:t xml:space="preserve">Traditional card </w:t>
+      </w:r>
+      <w:r>
+        <w:rPr>
+          <w:lang w:val="en-GB"/>
+        </w:rPr>
+        <w:t>draw economy or mana economy is also less of a thing, since playing a card is free, you always play exactly eight cards on a turn and always have exactly enough cards to do this. However, there is an “action economy” to getting the most out of those eight cards played by picking the right ones, looking for the combo that is the most effective.</w:t>
+      </w:r>
+    </w:p>
+    <w:p>
+      <w:pPr>
+        <w:spacing w:after="240"/>
+        <w:rPr>
+          <w:lang w:val="en-GB"/>
+        </w:rPr>
+      </w:pPr>
+      <w:r>
+        <w:rPr>
+          <w:lang w:val="en-GB"/>
+        </w:rPr>
+        <w:t>I’m still torn on whether to add an explicit resource to the game that can be gained by playing some otherwise weak cards and spent at any time later to empower some other cards or get some other benefit. I do think it opens a lot of fun design options, but I fear it may overcomplicate a game that is already overwhelming to play in real-time.</w:t>
       </w:r>
     </w:p>
     <w:p>
@@ -1126,6 +1717,21 @@
     </w:p>
     <w:p>
       <w:pPr>
+        <w:spacing w:after="240"/>
+        <w:ind w:left="851"/>
+        <w:rPr>
+          <w:lang w:val="en-GB"/>
+        </w:rPr>
+      </w:pPr>
+      <w:r>
+        <w:rPr>
+          <w:lang w:val="en-GB"/>
+        </w:rPr>
+        <w:t>Movement &amp; positioning is not a real part of the game mechanics, but it can be implied or evoked by the card designs. A card may depict a sprint forward, or a wall run to outmanoeuvre the enemy, or a backwards leap out of range…</w:t>
+      </w:r>
+    </w:p>
+    <w:p>
+      <w:pPr>
         <w:pStyle w:val="Heading2"/>
         <w:numPr>
           <w:ilvl w:val="1"/>
@@ -1169,6 +1775,21 @@
     </w:p>
     <w:p>
       <w:pPr>
+        <w:spacing w:after="240"/>
+        <w:ind w:left="851"/>
+        <w:rPr>
+          <w:lang w:val="en-GB"/>
+        </w:rPr>
+      </w:pPr>
+      <w:r>
+        <w:rPr>
+          <w:lang w:val="en-GB"/>
+        </w:rPr>
+        <w:t>The entire game is a model of conflict, see rules section.</w:t>
+      </w:r>
+    </w:p>
+    <w:p>
+      <w:pPr>
         <w:pStyle w:val="Heading2"/>
         <w:numPr>
           <w:ilvl w:val="1"/>
@@ -1306,23 +1927,69 @@
           <w:iCs/>
           <w:lang w:val="en-GB"/>
         </w:rPr>
-        <w:t>In the near future, most of humanity has adjusted to living in enormous metropoles</w:t>
-      </w:r>
-      <w:r>
+        <w:t>In the near future, most of humanity has adjusted to living in enormous metropoles concentrating nearly all economic and political power. The streets of are rife with violence as various factions fight for control in these megacities – whether that’s powerful corporations, shady underworld organisations, lone mercenaries looking out only for themselves, or police forces violently keeping everyone in check.</w:t>
+      </w:r>
+    </w:p>
+    <w:p>
+      <w:pPr>
+        <w:spacing w:after="240"/>
+        <w:ind w:left="851"/>
+        <w:rPr>
+          <w:lang w:val="en-GB"/>
+        </w:rPr>
+      </w:pPr>
+      <w:r>
+        <w:rPr>
+          <w:lang w:val="en-GB"/>
+        </w:rPr>
+        <w:lastRenderedPageBreak/>
+        <w:t>A note on this lore: it is very functional, but nothing here makes for a particularly unique setting. If this needs to be a strong IP, it will need more of an identity. However, the current backstory does everything necessary to support the gameplay and the core fantasy without getting in the way.</w:t>
+      </w:r>
+      <w:r>
+        <w:rPr>
+          <w:lang w:val="en-GB"/>
+        </w:rPr>
+        <w:t xml:space="preserve"> Plus, keeping things this vague keeps a lot of possibilities open to design uniquely themed faction teams.</w:t>
+      </w:r>
+      <w:r>
+        <w:rPr>
+          <w:lang w:val="en-GB"/>
+        </w:rPr>
+        <w:t xml:space="preserve"> </w:t>
+      </w:r>
+    </w:p>
+    <w:p>
+      <w:pPr>
+        <w:pStyle w:val="Heading2"/>
+        <w:numPr>
+          <w:ilvl w:val="1"/>
+          <w:numId w:val="1"/>
+        </w:numPr>
+        <w:spacing w:before="0" w:after="0"/>
+      </w:pPr>
+      <w:bookmarkStart w:id="31" w:name="_3bnmehy4gv6j" w:colFirst="0" w:colLast="0"/>
+      <w:bookmarkEnd w:id="31"/>
+      <w:r>
+        <w:t>Plot elements</w:t>
+      </w:r>
+    </w:p>
+    <w:p>
+      <w:pPr>
+        <w:spacing w:after="240"/>
+        <w:ind w:left="851"/>
         <w:rPr>
           <w:i/>
           <w:iCs/>
           <w:lang w:val="en-GB"/>
         </w:rPr>
-        <w:t xml:space="preserve"> concentrating nearly all economic and political power.</w:t>
-      </w:r>
+      </w:pPr>
       <w:r>
         <w:rPr>
           <w:i/>
           <w:iCs/>
           <w:lang w:val="en-GB"/>
         </w:rPr>
-        <w:t xml:space="preserve"> The streets of are rife with </w:t>
+        <w:t>Life for normal civilians is tough</w:t>
       </w:r>
       <w:r>
         <w:rPr>
@@ -1330,8 +1997,7 @@
           <w:iCs/>
           <w:lang w:val="en-GB"/>
         </w:rPr>
-        <w:lastRenderedPageBreak/>
-        <w:t xml:space="preserve">violence as various factions fight </w:t>
+        <w:t xml:space="preserve"> in this sci-fi metropole</w:t>
       </w:r>
       <w:r>
         <w:rPr>
@@ -1339,7 +2005,7 @@
           <w:iCs/>
           <w:lang w:val="en-GB"/>
         </w:rPr>
-        <w:t xml:space="preserve">for control in these megacities </w:t>
+        <w:t>, but you are not ordinary</w:t>
       </w:r>
       <w:r>
         <w:rPr>
@@ -1347,7 +2013,7 @@
           <w:iCs/>
           <w:lang w:val="en-GB"/>
         </w:rPr>
-        <w:t xml:space="preserve">– whether that’s </w:t>
+        <w:t xml:space="preserve"> </w:t>
       </w:r>
       <w:r>
         <w:rPr>
@@ -1355,7 +2021,7 @@
           <w:iCs/>
           <w:lang w:val="en-GB"/>
         </w:rPr>
-        <w:t xml:space="preserve">powerful corporations, </w:t>
+        <w:t xml:space="preserve">– you belong to one of </w:t>
       </w:r>
       <w:r>
         <w:rPr>
@@ -1363,7 +2029,7 @@
           <w:iCs/>
           <w:lang w:val="en-GB"/>
         </w:rPr>
-        <w:t>shady underworld organisations, lone mercenaries looking out</w:t>
+        <w:t>the</w:t>
       </w:r>
       <w:r>
         <w:rPr>
@@ -1371,7 +2037,7 @@
           <w:iCs/>
           <w:lang w:val="en-GB"/>
         </w:rPr>
-        <w:t xml:space="preserve"> only</w:t>
+        <w:t xml:space="preserve"> thrashing factions</w:t>
       </w:r>
       <w:r>
         <w:rPr>
@@ -1379,76 +2045,34 @@
           <w:iCs/>
           <w:lang w:val="en-GB"/>
         </w:rPr>
-        <w:t xml:space="preserve"> for themselves, or police forces violently keeping everyone in check.</w:t>
-      </w:r>
-    </w:p>
-    <w:p>
-      <w:pPr>
-        <w:spacing w:after="240"/>
-        <w:ind w:left="851"/>
-        <w:rPr>
-          <w:lang w:val="en-GB"/>
-        </w:rPr>
-      </w:pPr>
-      <w:r>
-        <w:rPr>
-          <w:lang w:val="en-GB"/>
-        </w:rPr>
-        <w:t>A note on this lore: it is very functional, but nothing here makes for a particularly unique setting. If this needs to be a strong IP, it will need more of an identity. However, the current backstory does everything necessary to support the gameplay and the core fantasy without getting in the way.</w:t>
-      </w:r>
-      <w:r>
-        <w:rPr>
-          <w:lang w:val="en-GB"/>
-        </w:rPr>
-        <w:t xml:space="preserve"> Plus, keeping things this vague keeps a lot of possibilities open to design uniquely themed faction teams.</w:t>
-      </w:r>
-      <w:r>
-        <w:rPr>
-          <w:lang w:val="en-GB"/>
-        </w:rPr>
-        <w:t xml:space="preserve"> </w:t>
-      </w:r>
-    </w:p>
-    <w:p>
-      <w:pPr>
-        <w:pStyle w:val="Heading2"/>
-        <w:numPr>
-          <w:ilvl w:val="1"/>
-          <w:numId w:val="1"/>
-        </w:numPr>
-        <w:spacing w:before="0" w:after="0"/>
-      </w:pPr>
-      <w:bookmarkStart w:id="31" w:name="_3bnmehy4gv6j" w:colFirst="0" w:colLast="0"/>
-      <w:bookmarkEnd w:id="31"/>
-      <w:r>
-        <w:t>Plot elements</w:t>
-      </w:r>
-    </w:p>
-    <w:p>
-      <w:pPr>
-        <w:spacing w:after="240"/>
-        <w:ind w:left="851"/>
+        <w:t xml:space="preserve"> fighting over the city</w:t>
+      </w:r>
+      <w:r>
         <w:rPr>
           <w:i/>
           <w:iCs/>
           <w:lang w:val="en-GB"/>
         </w:rPr>
-      </w:pPr>
-      <w:r>
+        <w:t>, and to you, doing their dirty work is one hell of a thrill.</w:t>
+      </w:r>
+    </w:p>
+    <w:p>
+      <w:pPr>
+        <w:spacing w:after="240"/>
+        <w:ind w:left="851"/>
         <w:rPr>
           <w:i/>
           <w:iCs/>
           <w:lang w:val="en-GB"/>
         </w:rPr>
-        <w:t>Life for normal civilians is tough</w:t>
-      </w:r>
+      </w:pPr>
       <w:r>
         <w:rPr>
           <w:i/>
           <w:iCs/>
           <w:lang w:val="en-GB"/>
         </w:rPr>
-        <w:t xml:space="preserve"> in this sci-fi metropole</w:t>
+        <w:t>L</w:t>
       </w:r>
       <w:r>
         <w:rPr>
@@ -1456,7 +2080,7 @@
           <w:iCs/>
           <w:lang w:val="en-GB"/>
         </w:rPr>
-        <w:t>, but you are not ordinary</w:t>
+        <w:t>ead your team of mercenaries, thugs</w:t>
       </w:r>
       <w:r>
         <w:rPr>
@@ -1464,7 +2088,7 @@
           <w:iCs/>
           <w:lang w:val="en-GB"/>
         </w:rPr>
-        <w:t xml:space="preserve"> </w:t>
+        <w:t>,</w:t>
       </w:r>
       <w:r>
         <w:rPr>
@@ -1472,81 +2096,6 @@
           <w:iCs/>
           <w:lang w:val="en-GB"/>
         </w:rPr>
-        <w:t xml:space="preserve">– you belong to one of </w:t>
-      </w:r>
-      <w:r>
-        <w:rPr>
-          <w:i/>
-          <w:iCs/>
-          <w:lang w:val="en-GB"/>
-        </w:rPr>
-        <w:t>the</w:t>
-      </w:r>
-      <w:r>
-        <w:rPr>
-          <w:i/>
-          <w:iCs/>
-          <w:lang w:val="en-GB"/>
-        </w:rPr>
-        <w:t xml:space="preserve"> thrashing factions</w:t>
-      </w:r>
-      <w:r>
-        <w:rPr>
-          <w:i/>
-          <w:iCs/>
-          <w:lang w:val="en-GB"/>
-        </w:rPr>
-        <w:t xml:space="preserve"> fighting over the city</w:t>
-      </w:r>
-      <w:r>
-        <w:rPr>
-          <w:i/>
-          <w:iCs/>
-          <w:lang w:val="en-GB"/>
-        </w:rPr>
-        <w:t>, and to you, doing their dirty work is one hell of a thrill.</w:t>
-      </w:r>
-    </w:p>
-    <w:p>
-      <w:pPr>
-        <w:spacing w:after="240"/>
-        <w:ind w:left="851"/>
-        <w:rPr>
-          <w:i/>
-          <w:iCs/>
-          <w:lang w:val="en-GB"/>
-        </w:rPr>
-      </w:pPr>
-      <w:r>
-        <w:rPr>
-          <w:i/>
-          <w:iCs/>
-          <w:lang w:val="en-GB"/>
-        </w:rPr>
-        <w:t>L</w:t>
-      </w:r>
-      <w:r>
-        <w:rPr>
-          <w:i/>
-          <w:iCs/>
-          <w:lang w:val="en-GB"/>
-        </w:rPr>
-        <w:t>ead your team of mercenaries, thugs</w:t>
-      </w:r>
-      <w:r>
-        <w:rPr>
-          <w:i/>
-          <w:iCs/>
-          <w:lang w:val="en-GB"/>
-        </w:rPr>
-        <w:t>,</w:t>
-      </w:r>
-      <w:r>
-        <w:rPr>
-          <w:i/>
-          <w:iCs/>
-          <w:lang w:val="en-GB"/>
-        </w:rPr>
         <w:t xml:space="preserve"> half-assed heroes into battle and prove just how much of a well-oiled machine of destruction your squad really is!</w:t>
       </w:r>
     </w:p>
@@ -1755,7 +2304,6 @@
         <w:rPr>
           <w:lang w:val="en-GB"/>
         </w:rPr>
-        <w:lastRenderedPageBreak/>
         <w:t>Effectively every game piece is a small part of the “story”, so playing the game strongly evokes playing out an action scene in this world.</w:t>
       </w:r>
     </w:p>
@@ -1778,6 +2326,7 @@
       <w:bookmarkStart w:id="36" w:name="_nj63ht9fa6pv" w:colFirst="0" w:colLast="0"/>
       <w:bookmarkEnd w:id="36"/>
       <w:r>
+        <w:lastRenderedPageBreak/>
         <w:t>Game World</w:t>
       </w:r>
     </w:p>
@@ -2008,14 +2557,7 @@
         <w:rPr>
           <w:lang w:val="en-GB"/>
         </w:rPr>
-        <w:t xml:space="preserve">As mentioned, the larger world outside those factions is not very relevant to the play nor the appeal of this game. While there could be districts defined, each with their </w:t>
-      </w:r>
-      <w:r>
-        <w:rPr>
-          <w:lang w:val="en-GB"/>
-        </w:rPr>
-        <w:lastRenderedPageBreak/>
-        <w:t xml:space="preserve">own function to the city, and even extra locations outside the main city could be established, it does </w:t>
+        <w:t xml:space="preserve">As mentioned, the larger world outside those factions is not very relevant to the play nor the appeal of this game. While there could be districts defined, each with their own function to the city, and even extra locations outside the main city could be established, it does </w:t>
       </w:r>
       <w:r>
         <w:rPr>
@@ -2043,6 +2585,7 @@
       <w:bookmarkStart w:id="40" w:name="_e929vtha8w8p" w:colFirst="0" w:colLast="0"/>
       <w:bookmarkEnd w:id="40"/>
       <w:r>
+        <w:lastRenderedPageBreak/>
         <w:t>What levels use it</w:t>
       </w:r>
     </w:p>
@@ -3742,7 +4285,6 @@
   <w:style w:type="character" w:default="1" w:styleId="DefaultParagraphFont">
     <w:name w:val="Default Paragraph Font"/>
     <w:uiPriority w:val="1"/>
-    <w:semiHidden/>
     <w:unhideWhenUsed/>
   </w:style>
   <w:style w:type="table" w:default="1" w:styleId="TableNormal">

</xml_diff>

<commit_message>
general progress commit (new playetst material not photographed yet)
</commit_message>
<xml_diff>
--- a/GDD_FtF_Joren Van Borm_FULL.docx
+++ b/GDD_FtF_Joren Van Borm_FULL.docx
@@ -3257,8 +3257,6 @@
       <w:r>
         <w:rPr>
           <w:color w:val="999999"/>
-          <w:sz w:val="28"/>
-          <w:szCs w:val="28"/>
         </w:rPr>
         <w:t>Camera</w:t>
       </w:r>
@@ -3409,30 +3407,1444 @@
         </w:rPr>
         <w:t xml:space="preserve"> For now some of my notes are provided instead, which by no means are meant as a resource to learn the game from.</w:t>
       </w:r>
-    </w:p>
-    <w:p>
-      <w:pPr>
-        <w:pStyle w:val="Heading1"/>
-        <w:spacing w:after="0"/>
-        <w:rPr>
-          <w:lang w:val="en-GB"/>
-        </w:rPr>
-      </w:pPr>
       <w:bookmarkStart w:id="71" w:name="_6cu9fh6va2oi" w:colFirst="0" w:colLast="0"/>
       <w:bookmarkEnd w:id="71"/>
-      <w:r>
-        <w:rPr>
-          <w:lang w:val="en-GB"/>
-        </w:rPr>
-        <w:t>10. Design guidelines</w:t>
-      </w:r>
-    </w:p>
-    <w:p>
-      <w:pPr>
-        <w:rPr>
-          <w:lang w:val="en-GB"/>
-        </w:rPr>
-      </w:pPr>
+    </w:p>
+    <w:p>
+      <w:pPr>
+        <w:pStyle w:val="Heading1"/>
+        <w:numPr>
+          <w:ilvl w:val="0"/>
+          <w:numId w:val="1"/>
+        </w:numPr>
+        <w:spacing w:after="0"/>
+      </w:pPr>
+      <w:r>
+        <w:lastRenderedPageBreak/>
+        <w:t>Design Guidelines</w:t>
+      </w:r>
+    </w:p>
+    <w:p>
+      <w:pPr>
+        <w:pStyle w:val="Heading2"/>
+        <w:numPr>
+          <w:ilvl w:val="1"/>
+          <w:numId w:val="1"/>
+        </w:numPr>
+        <w:spacing w:before="0" w:after="0"/>
+      </w:pPr>
+      <w:r>
+        <w:t>Design guidelines</w:t>
+      </w:r>
+    </w:p>
+    <w:p>
+      <w:pPr>
+        <w:pStyle w:val="Heading2"/>
+        <w:numPr>
+          <w:ilvl w:val="2"/>
+          <w:numId w:val="1"/>
+        </w:numPr>
+        <w:spacing w:before="0" w:after="0"/>
+        <w:rPr>
+          <w:sz w:val="28"/>
+          <w:szCs w:val="28"/>
+        </w:rPr>
+      </w:pPr>
+      <w:r>
+        <w:rPr>
+          <w:sz w:val="28"/>
+          <w:szCs w:val="28"/>
+        </w:rPr>
+        <w:t>Accessibility &amp; customisability</w:t>
+      </w:r>
+    </w:p>
+    <w:p>
+      <w:pPr>
+        <w:pStyle w:val="Heading2"/>
+        <w:numPr>
+          <w:ilvl w:val="2"/>
+          <w:numId w:val="1"/>
+        </w:numPr>
+        <w:spacing w:before="0" w:after="0"/>
+        <w:rPr>
+          <w:sz w:val="28"/>
+          <w:szCs w:val="28"/>
+        </w:rPr>
+      </w:pPr>
+      <w:r>
+        <w:rPr>
+          <w:sz w:val="28"/>
+          <w:szCs w:val="28"/>
+        </w:rPr>
+        <w:t>Difficulty selection</w:t>
+      </w:r>
+    </w:p>
+    <w:p>
+      <w:pPr>
+        <w:pStyle w:val="Heading2"/>
+        <w:numPr>
+          <w:ilvl w:val="2"/>
+          <w:numId w:val="1"/>
+        </w:numPr>
+        <w:spacing w:before="0" w:after="0"/>
+        <w:rPr>
+          <w:sz w:val="28"/>
+          <w:szCs w:val="28"/>
+        </w:rPr>
+      </w:pPr>
+      <w:r>
+        <w:rPr>
+          <w:sz w:val="28"/>
+          <w:szCs w:val="28"/>
+        </w:rPr>
+        <w:t>Lean design</w:t>
+      </w:r>
+    </w:p>
+    <w:p>
+      <w:pPr>
+        <w:pStyle w:val="Heading2"/>
+        <w:numPr>
+          <w:ilvl w:val="2"/>
+          <w:numId w:val="1"/>
+        </w:numPr>
+        <w:spacing w:before="0" w:after="0"/>
+        <w:rPr>
+          <w:sz w:val="28"/>
+          <w:szCs w:val="28"/>
+        </w:rPr>
+      </w:pPr>
+      <w:r>
+        <w:rPr>
+          <w:sz w:val="28"/>
+          <w:szCs w:val="28"/>
+        </w:rPr>
+        <w:t>Player feedback</w:t>
+      </w:r>
+    </w:p>
+    <w:p>
+      <w:pPr>
+        <w:pStyle w:val="Heading2"/>
+        <w:numPr>
+          <w:ilvl w:val="2"/>
+          <w:numId w:val="1"/>
+        </w:numPr>
+        <w:spacing w:before="0" w:after="0"/>
+        <w:rPr>
+          <w:sz w:val="28"/>
+          <w:szCs w:val="28"/>
+        </w:rPr>
+      </w:pPr>
+      <w:r>
+        <w:rPr>
+          <w:sz w:val="28"/>
+          <w:szCs w:val="28"/>
+        </w:rPr>
+        <w:t>Monetisation VS game play</w:t>
+      </w:r>
+    </w:p>
+    <w:p>
+      <w:pPr>
+        <w:pStyle w:val="Heading2"/>
+        <w:numPr>
+          <w:ilvl w:val="2"/>
+          <w:numId w:val="1"/>
+        </w:numPr>
+        <w:spacing w:before="0" w:after="0"/>
+        <w:rPr>
+          <w:sz w:val="28"/>
+          <w:szCs w:val="28"/>
+        </w:rPr>
+      </w:pPr>
+      <w:r>
+        <w:rPr>
+          <w:sz w:val="28"/>
+          <w:szCs w:val="28"/>
+        </w:rPr>
+        <w:t>Tutorials</w:t>
+      </w:r>
+    </w:p>
+    <w:p>
+      <w:pPr>
+        <w:pStyle w:val="Heading2"/>
+        <w:numPr>
+          <w:ilvl w:val="2"/>
+          <w:numId w:val="1"/>
+        </w:numPr>
+        <w:spacing w:before="0" w:after="0"/>
+        <w:rPr>
+          <w:sz w:val="28"/>
+          <w:szCs w:val="28"/>
+        </w:rPr>
+      </w:pPr>
+      <w:r>
+        <w:rPr>
+          <w:sz w:val="28"/>
+          <w:szCs w:val="28"/>
+        </w:rPr>
+        <w:t>Character balance</w:t>
+      </w:r>
+    </w:p>
+    <w:p>
+      <w:pPr>
+        <w:pStyle w:val="Heading2"/>
+        <w:numPr>
+          <w:ilvl w:val="2"/>
+          <w:numId w:val="1"/>
+        </w:numPr>
+        <w:spacing w:before="0" w:after="0"/>
+        <w:rPr>
+          <w:sz w:val="28"/>
+          <w:szCs w:val="28"/>
+        </w:rPr>
+      </w:pPr>
+      <w:r>
+        <w:rPr>
+          <w:sz w:val="28"/>
+          <w:szCs w:val="28"/>
+        </w:rPr>
+        <w:t>Quick setup</w:t>
+      </w:r>
+    </w:p>
+    <w:p>
+      <w:pPr>
+        <w:pStyle w:val="Heading2"/>
+        <w:numPr>
+          <w:ilvl w:val="2"/>
+          <w:numId w:val="1"/>
+        </w:numPr>
+        <w:spacing w:before="0" w:after="0"/>
+        <w:rPr>
+          <w:sz w:val="28"/>
+          <w:szCs w:val="28"/>
+        </w:rPr>
+      </w:pPr>
+      <w:r>
+        <w:rPr>
+          <w:sz w:val="28"/>
+          <w:szCs w:val="28"/>
+        </w:rPr>
+        <w:t>Every game unique</w:t>
+      </w:r>
+    </w:p>
+    <w:p>
+      <w:pPr>
+        <w:pStyle w:val="Heading2"/>
+        <w:numPr>
+          <w:ilvl w:val="2"/>
+          <w:numId w:val="1"/>
+        </w:numPr>
+        <w:spacing w:before="0" w:after="0"/>
+        <w:rPr>
+          <w:sz w:val="28"/>
+          <w:szCs w:val="28"/>
+        </w:rPr>
+      </w:pPr>
+      <w:r>
+        <w:rPr>
+          <w:sz w:val="28"/>
+          <w:szCs w:val="28"/>
+        </w:rPr>
+        <w:t>Skill ceiling</w:t>
+      </w:r>
+    </w:p>
+    <w:p>
+      <w:pPr>
+        <w:pStyle w:val="Heading2"/>
+        <w:numPr>
+          <w:ilvl w:val="2"/>
+          <w:numId w:val="1"/>
+        </w:numPr>
+        <w:spacing w:before="0" w:after="0"/>
+        <w:rPr>
+          <w:sz w:val="28"/>
+          <w:szCs w:val="28"/>
+        </w:rPr>
+      </w:pPr>
+      <w:r>
+        <w:rPr>
+          <w:sz w:val="28"/>
+          <w:szCs w:val="28"/>
+        </w:rPr>
+        <w:t>A game for yourself</w:t>
+      </w:r>
+    </w:p>
+    <w:p>
+      <w:pPr>
+        <w:pStyle w:val="Heading2"/>
+        <w:numPr>
+          <w:ilvl w:val="2"/>
+          <w:numId w:val="1"/>
+        </w:numPr>
+        <w:spacing w:before="0" w:after="0"/>
+        <w:rPr>
+          <w:sz w:val="28"/>
+          <w:szCs w:val="28"/>
+        </w:rPr>
+      </w:pPr>
+      <w:r>
+        <w:rPr>
+          <w:sz w:val="28"/>
+          <w:szCs w:val="28"/>
+        </w:rPr>
+        <w:t>New &amp; experienced players together</w:t>
+      </w:r>
+    </w:p>
+    <w:p>
+      <w:pPr>
+        <w:pStyle w:val="Heading2"/>
+        <w:numPr>
+          <w:ilvl w:val="2"/>
+          <w:numId w:val="1"/>
+        </w:numPr>
+        <w:spacing w:before="0" w:after="0"/>
+        <w:rPr>
+          <w:sz w:val="28"/>
+          <w:szCs w:val="28"/>
+        </w:rPr>
+      </w:pPr>
+      <w:r>
+        <w:rPr>
+          <w:sz w:val="28"/>
+          <w:szCs w:val="28"/>
+        </w:rPr>
+        <w:t>Fun comes first</w:t>
+      </w:r>
+    </w:p>
+    <w:p>
+      <w:pPr>
+        <w:pStyle w:val="Heading2"/>
+        <w:numPr>
+          <w:ilvl w:val="2"/>
+          <w:numId w:val="1"/>
+        </w:numPr>
+        <w:spacing w:before="0" w:after="0"/>
+        <w:rPr>
+          <w:sz w:val="28"/>
+          <w:szCs w:val="28"/>
+        </w:rPr>
+      </w:pPr>
+      <w:r>
+        <w:rPr>
+          <w:sz w:val="28"/>
+          <w:szCs w:val="28"/>
+        </w:rPr>
+        <w:t>Broad audience</w:t>
+      </w:r>
+    </w:p>
+    <w:p>
+      <w:pPr>
+        <w:pStyle w:val="Heading2"/>
+        <w:numPr>
+          <w:ilvl w:val="2"/>
+          <w:numId w:val="1"/>
+        </w:numPr>
+        <w:spacing w:before="0" w:after="0"/>
+        <w:rPr>
+          <w:sz w:val="28"/>
+          <w:szCs w:val="28"/>
+        </w:rPr>
+      </w:pPr>
+      <w:r>
+        <w:rPr>
+          <w:sz w:val="28"/>
+          <w:szCs w:val="28"/>
+        </w:rPr>
+        <w:t>Player choice</w:t>
+      </w:r>
+    </w:p>
+    <w:p>
+      <w:pPr>
+        <w:pStyle w:val="Heading2"/>
+        <w:numPr>
+          <w:ilvl w:val="2"/>
+          <w:numId w:val="1"/>
+        </w:numPr>
+        <w:spacing w:before="0" w:after="0"/>
+        <w:rPr>
+          <w:sz w:val="28"/>
+          <w:szCs w:val="28"/>
+        </w:rPr>
+      </w:pPr>
+      <w:r>
+        <w:rPr>
+          <w:sz w:val="28"/>
+          <w:szCs w:val="28"/>
+        </w:rPr>
+        <w:t>Consistent theme / aesthetic</w:t>
+      </w:r>
+    </w:p>
+    <w:p>
+      <w:pPr>
+        <w:pStyle w:val="Heading2"/>
+        <w:numPr>
+          <w:ilvl w:val="2"/>
+          <w:numId w:val="1"/>
+        </w:numPr>
+        <w:spacing w:before="0" w:after="0"/>
+        <w:rPr>
+          <w:sz w:val="28"/>
+          <w:szCs w:val="28"/>
+        </w:rPr>
+      </w:pPr>
+      <w:r>
+        <w:rPr>
+          <w:sz w:val="28"/>
+          <w:szCs w:val="28"/>
+        </w:rPr>
+        <w:t>Balance &amp; fairness</w:t>
+      </w:r>
+    </w:p>
+    <w:p>
+      <w:pPr>
+        <w:pStyle w:val="Heading2"/>
+        <w:numPr>
+          <w:ilvl w:val="2"/>
+          <w:numId w:val="1"/>
+        </w:numPr>
+        <w:spacing w:before="0" w:after="0"/>
+        <w:rPr>
+          <w:sz w:val="28"/>
+          <w:szCs w:val="28"/>
+        </w:rPr>
+      </w:pPr>
+      <w:r>
+        <w:rPr>
+          <w:sz w:val="28"/>
+          <w:szCs w:val="28"/>
+        </w:rPr>
+        <w:t>Introduction of mechanics</w:t>
+      </w:r>
+    </w:p>
+    <w:p>
+      <w:pPr>
+        <w:pStyle w:val="Heading2"/>
+        <w:numPr>
+          <w:ilvl w:val="2"/>
+          <w:numId w:val="1"/>
+        </w:numPr>
+        <w:spacing w:before="0" w:after="0"/>
+        <w:rPr>
+          <w:sz w:val="28"/>
+          <w:szCs w:val="28"/>
+        </w:rPr>
+      </w:pPr>
+      <w:r>
+        <w:rPr>
+          <w:sz w:val="28"/>
+          <w:szCs w:val="28"/>
+        </w:rPr>
+        <w:t>Distinctions between phases</w:t>
+      </w:r>
+    </w:p>
+    <w:p>
+      <w:pPr>
+        <w:pStyle w:val="Heading2"/>
+        <w:numPr>
+          <w:ilvl w:val="2"/>
+          <w:numId w:val="1"/>
+        </w:numPr>
+        <w:spacing w:before="0" w:after="0"/>
+        <w:rPr>
+          <w:sz w:val="28"/>
+          <w:szCs w:val="28"/>
+        </w:rPr>
+      </w:pPr>
+      <w:r>
+        <w:rPr>
+          <w:sz w:val="28"/>
+          <w:szCs w:val="28"/>
+        </w:rPr>
+        <w:t>Prevent waiting</w:t>
+      </w:r>
+    </w:p>
+    <w:p>
+      <w:pPr>
+        <w:pStyle w:val="Heading2"/>
+        <w:numPr>
+          <w:ilvl w:val="1"/>
+          <w:numId w:val="1"/>
+        </w:numPr>
+        <w:spacing w:before="0" w:after="0"/>
+      </w:pPr>
+      <w:r>
+        <w:t>Design principles</w:t>
+      </w:r>
+    </w:p>
+    <w:p>
+      <w:pPr>
+        <w:pStyle w:val="Heading2"/>
+        <w:numPr>
+          <w:ilvl w:val="2"/>
+          <w:numId w:val="1"/>
+        </w:numPr>
+        <w:spacing w:before="0" w:after="0"/>
+        <w:rPr>
+          <w:sz w:val="28"/>
+          <w:szCs w:val="28"/>
+        </w:rPr>
+      </w:pPr>
+      <w:r>
+        <w:rPr>
+          <w:sz w:val="28"/>
+          <w:szCs w:val="28"/>
+        </w:rPr>
+        <w:t>Working memory</w:t>
+      </w:r>
+    </w:p>
+    <w:p>
+      <w:pPr>
+        <w:pStyle w:val="Heading2"/>
+        <w:numPr>
+          <w:ilvl w:val="2"/>
+          <w:numId w:val="1"/>
+        </w:numPr>
+        <w:spacing w:before="0" w:after="0"/>
+        <w:rPr>
+          <w:sz w:val="28"/>
+          <w:szCs w:val="28"/>
+        </w:rPr>
+      </w:pPr>
+      <w:r>
+        <w:rPr>
+          <w:sz w:val="28"/>
+          <w:szCs w:val="28"/>
+        </w:rPr>
+        <w:t>Zero sum games</w:t>
+      </w:r>
+    </w:p>
+    <w:p>
+      <w:pPr>
+        <w:pStyle w:val="Heading2"/>
+        <w:numPr>
+          <w:ilvl w:val="2"/>
+          <w:numId w:val="1"/>
+        </w:numPr>
+        <w:spacing w:before="0" w:after="0"/>
+        <w:rPr>
+          <w:sz w:val="28"/>
+          <w:szCs w:val="28"/>
+        </w:rPr>
+      </w:pPr>
+      <w:r>
+        <w:rPr>
+          <w:sz w:val="28"/>
+          <w:szCs w:val="28"/>
+        </w:rPr>
+        <w:t>Attention VS perception</w:t>
+      </w:r>
+    </w:p>
+    <w:p>
+      <w:pPr>
+        <w:pStyle w:val="Heading2"/>
+        <w:numPr>
+          <w:ilvl w:val="2"/>
+          <w:numId w:val="1"/>
+        </w:numPr>
+        <w:spacing w:before="0" w:after="0"/>
+        <w:rPr>
+          <w:sz w:val="28"/>
+          <w:szCs w:val="28"/>
+        </w:rPr>
+      </w:pPr>
+      <w:r>
+        <w:rPr>
+          <w:sz w:val="28"/>
+          <w:szCs w:val="28"/>
+        </w:rPr>
+        <w:t>Balancing</w:t>
+      </w:r>
+    </w:p>
+    <w:p>
+      <w:pPr>
+        <w:pStyle w:val="Heading2"/>
+        <w:numPr>
+          <w:ilvl w:val="2"/>
+          <w:numId w:val="1"/>
+        </w:numPr>
+        <w:spacing w:before="0" w:after="0"/>
+        <w:rPr>
+          <w:sz w:val="28"/>
+          <w:szCs w:val="28"/>
+        </w:rPr>
+      </w:pPr>
+      <w:r>
+        <w:rPr>
+          <w:sz w:val="28"/>
+          <w:szCs w:val="28"/>
+        </w:rPr>
+        <w:t>A</w:t>
+      </w:r>
+      <w:r>
+        <w:rPr>
+          <w:sz w:val="28"/>
+          <w:szCs w:val="28"/>
+        </w:rPr>
+        <w:t>bility synergy</w:t>
+      </w:r>
+    </w:p>
+    <w:p>
+      <w:pPr>
+        <w:pStyle w:val="Heading2"/>
+        <w:numPr>
+          <w:ilvl w:val="2"/>
+          <w:numId w:val="1"/>
+        </w:numPr>
+        <w:spacing w:before="0" w:after="0"/>
+        <w:rPr>
+          <w:sz w:val="28"/>
+          <w:szCs w:val="28"/>
+        </w:rPr>
+      </w:pPr>
+      <w:r>
+        <w:rPr>
+          <w:sz w:val="28"/>
+          <w:szCs w:val="28"/>
+        </w:rPr>
+        <w:t>Theme</w:t>
+      </w:r>
+    </w:p>
+    <w:p>
+      <w:pPr>
+        <w:pStyle w:val="Heading2"/>
+        <w:numPr>
+          <w:ilvl w:val="2"/>
+          <w:numId w:val="1"/>
+        </w:numPr>
+        <w:spacing w:before="0" w:after="0"/>
+        <w:rPr>
+          <w:sz w:val="28"/>
+          <w:szCs w:val="28"/>
+        </w:rPr>
+      </w:pPr>
+      <w:r>
+        <w:rPr>
+          <w:sz w:val="28"/>
+          <w:szCs w:val="28"/>
+        </w:rPr>
+        <w:t>Define the problem</w:t>
+      </w:r>
+    </w:p>
+    <w:p>
+      <w:pPr>
+        <w:pStyle w:val="Heading2"/>
+        <w:numPr>
+          <w:ilvl w:val="2"/>
+          <w:numId w:val="1"/>
+        </w:numPr>
+        <w:spacing w:before="0" w:after="0"/>
+        <w:rPr>
+          <w:sz w:val="28"/>
+          <w:szCs w:val="28"/>
+        </w:rPr>
+      </w:pPr>
+      <w:r>
+        <w:rPr>
+          <w:sz w:val="28"/>
+          <w:szCs w:val="28"/>
+        </w:rPr>
+        <w:t>Environmental storytelling</w:t>
+      </w:r>
+    </w:p>
+    <w:p>
+      <w:pPr>
+        <w:pStyle w:val="Heading2"/>
+        <w:numPr>
+          <w:ilvl w:val="2"/>
+          <w:numId w:val="1"/>
+        </w:numPr>
+        <w:spacing w:before="0" w:after="0"/>
+        <w:rPr>
+          <w:sz w:val="28"/>
+          <w:szCs w:val="28"/>
+        </w:rPr>
+      </w:pPr>
+      <w:r>
+        <w:rPr>
+          <w:sz w:val="28"/>
+          <w:szCs w:val="28"/>
+        </w:rPr>
+        <w:t>Sense of accomplishment</w:t>
+      </w:r>
+    </w:p>
+    <w:p>
+      <w:pPr>
+        <w:pStyle w:val="Heading2"/>
+        <w:numPr>
+          <w:ilvl w:val="2"/>
+          <w:numId w:val="1"/>
+        </w:numPr>
+        <w:spacing w:before="0" w:after="0"/>
+        <w:rPr>
+          <w:sz w:val="28"/>
+          <w:szCs w:val="28"/>
+        </w:rPr>
+      </w:pPr>
+      <w:r>
+        <w:rPr>
+          <w:sz w:val="28"/>
+          <w:szCs w:val="28"/>
+        </w:rPr>
+        <w:t>Time dilation</w:t>
+      </w:r>
+    </w:p>
+    <w:p>
+      <w:pPr>
+        <w:pStyle w:val="Heading2"/>
+        <w:numPr>
+          <w:ilvl w:val="2"/>
+          <w:numId w:val="1"/>
+        </w:numPr>
+        <w:spacing w:before="0" w:after="0"/>
+        <w:rPr>
+          <w:sz w:val="28"/>
+          <w:szCs w:val="28"/>
+        </w:rPr>
+      </w:pPr>
+      <w:r>
+        <w:rPr>
+          <w:sz w:val="28"/>
+          <w:szCs w:val="28"/>
+        </w:rPr>
+        <w:t>Fairness</w:t>
+      </w:r>
+    </w:p>
+    <w:p>
+      <w:pPr>
+        <w:pStyle w:val="Heading2"/>
+        <w:numPr>
+          <w:ilvl w:val="2"/>
+          <w:numId w:val="1"/>
+        </w:numPr>
+        <w:spacing w:before="0" w:after="0"/>
+        <w:rPr>
+          <w:sz w:val="28"/>
+          <w:szCs w:val="28"/>
+        </w:rPr>
+      </w:pPr>
+      <w:r>
+        <w:rPr>
+          <w:sz w:val="28"/>
+          <w:szCs w:val="28"/>
+        </w:rPr>
+        <w:t>Feedback loops</w:t>
+      </w:r>
+    </w:p>
+    <w:p>
+      <w:pPr>
+        <w:pStyle w:val="Heading2"/>
+        <w:numPr>
+          <w:ilvl w:val="2"/>
+          <w:numId w:val="1"/>
+        </w:numPr>
+        <w:spacing w:before="0" w:after="0"/>
+        <w:rPr>
+          <w:sz w:val="28"/>
+          <w:szCs w:val="28"/>
+        </w:rPr>
+      </w:pPr>
+      <w:r>
+        <w:rPr>
+          <w:sz w:val="28"/>
+          <w:szCs w:val="28"/>
+        </w:rPr>
+        <w:t>Pacing</w:t>
+      </w:r>
+    </w:p>
+    <w:p>
+      <w:pPr>
+        <w:pStyle w:val="Heading2"/>
+        <w:numPr>
+          <w:ilvl w:val="2"/>
+          <w:numId w:val="1"/>
+        </w:numPr>
+        <w:spacing w:before="0" w:after="0"/>
+        <w:rPr>
+          <w:sz w:val="28"/>
+          <w:szCs w:val="28"/>
+        </w:rPr>
+      </w:pPr>
+      <w:r>
+        <w:rPr>
+          <w:sz w:val="28"/>
+          <w:szCs w:val="28"/>
+        </w:rPr>
+        <w:t>(A)symmetry &amp; synchronicity</w:t>
+      </w:r>
+    </w:p>
+    <w:p>
+      <w:pPr>
+        <w:pStyle w:val="Heading2"/>
+        <w:numPr>
+          <w:ilvl w:val="2"/>
+          <w:numId w:val="1"/>
+        </w:numPr>
+        <w:spacing w:before="0" w:after="0"/>
+        <w:rPr>
+          <w:sz w:val="28"/>
+          <w:szCs w:val="28"/>
+        </w:rPr>
+      </w:pPr>
+      <w:r>
+        <w:rPr>
+          <w:sz w:val="28"/>
+          <w:szCs w:val="28"/>
+        </w:rPr>
+        <w:lastRenderedPageBreak/>
+        <w:t>Errors without punishment</w:t>
+      </w:r>
+    </w:p>
+    <w:p>
+      <w:pPr>
+        <w:pStyle w:val="Heading2"/>
+        <w:numPr>
+          <w:ilvl w:val="2"/>
+          <w:numId w:val="1"/>
+        </w:numPr>
+        <w:spacing w:before="0" w:after="0"/>
+        <w:rPr>
+          <w:sz w:val="28"/>
+          <w:szCs w:val="28"/>
+        </w:rPr>
+      </w:pPr>
+      <w:r>
+        <w:rPr>
+          <w:sz w:val="28"/>
+          <w:szCs w:val="28"/>
+        </w:rPr>
+        <w:t>Hick’s law (decision fatigue)</w:t>
+      </w:r>
+    </w:p>
+    <w:p>
+      <w:pPr>
+        <w:pStyle w:val="Heading2"/>
+        <w:numPr>
+          <w:ilvl w:val="2"/>
+          <w:numId w:val="1"/>
+        </w:numPr>
+        <w:spacing w:before="0" w:after="0"/>
+        <w:rPr>
+          <w:sz w:val="28"/>
+          <w:szCs w:val="28"/>
+        </w:rPr>
+      </w:pPr>
+      <w:r>
+        <w:rPr>
+          <w:sz w:val="28"/>
+          <w:szCs w:val="28"/>
+        </w:rPr>
+        <w:t>Koster’s theory of fun</w:t>
+      </w:r>
+    </w:p>
+    <w:p>
+      <w:pPr>
+        <w:pStyle w:val="Heading2"/>
+        <w:numPr>
+          <w:ilvl w:val="2"/>
+          <w:numId w:val="1"/>
+        </w:numPr>
+        <w:spacing w:before="0" w:after="0"/>
+        <w:rPr>
+          <w:sz w:val="28"/>
+          <w:szCs w:val="28"/>
+          <w:lang w:val="en-GB"/>
+        </w:rPr>
+      </w:pPr>
+      <w:r>
+        <w:rPr>
+          <w:sz w:val="28"/>
+          <w:szCs w:val="28"/>
+          <w:lang w:val="en-GB"/>
+        </w:rPr>
+        <w:t>Lazzaro’s four keys to f</w:t>
+      </w:r>
+      <w:r>
+        <w:rPr>
+          <w:sz w:val="28"/>
+          <w:szCs w:val="28"/>
+          <w:lang w:val="en-GB"/>
+        </w:rPr>
+        <w:t>un</w:t>
+      </w:r>
+    </w:p>
+    <w:p>
+      <w:pPr>
+        <w:pStyle w:val="Heading2"/>
+        <w:numPr>
+          <w:ilvl w:val="2"/>
+          <w:numId w:val="1"/>
+        </w:numPr>
+        <w:spacing w:before="0" w:after="0"/>
+        <w:rPr>
+          <w:sz w:val="28"/>
+          <w:szCs w:val="28"/>
+        </w:rPr>
+      </w:pPr>
+      <w:r>
+        <w:rPr>
+          <w:sz w:val="28"/>
+          <w:szCs w:val="28"/>
+        </w:rPr>
+        <w:t>Payoffs</w:t>
+      </w:r>
+    </w:p>
+    <w:p>
+      <w:pPr>
+        <w:pStyle w:val="Heading2"/>
+        <w:numPr>
+          <w:ilvl w:val="2"/>
+          <w:numId w:val="1"/>
+        </w:numPr>
+        <w:spacing w:before="0" w:after="0"/>
+        <w:rPr>
+          <w:sz w:val="28"/>
+          <w:szCs w:val="28"/>
+        </w:rPr>
+      </w:pPr>
+      <w:r>
+        <w:rPr>
+          <w:sz w:val="28"/>
+          <w:szCs w:val="28"/>
+        </w:rPr>
+        <w:t>Puzzle development</w:t>
+      </w:r>
+    </w:p>
+    <w:p>
+      <w:pPr>
+        <w:pStyle w:val="Heading2"/>
+        <w:numPr>
+          <w:ilvl w:val="2"/>
+          <w:numId w:val="1"/>
+        </w:numPr>
+        <w:spacing w:before="0" w:after="0"/>
+        <w:rPr>
+          <w:sz w:val="28"/>
+          <w:szCs w:val="28"/>
+        </w:rPr>
+      </w:pPr>
+      <w:r>
+        <w:rPr>
+          <w:sz w:val="28"/>
+          <w:szCs w:val="28"/>
+        </w:rPr>
+        <w:t>Fast / cheap / good</w:t>
+      </w:r>
+    </w:p>
+    <w:p>
+      <w:pPr>
+        <w:pStyle w:val="Heading2"/>
+        <w:numPr>
+          <w:ilvl w:val="2"/>
+          <w:numId w:val="1"/>
+        </w:numPr>
+        <w:spacing w:before="0" w:after="0"/>
+        <w:rPr>
+          <w:sz w:val="28"/>
+          <w:szCs w:val="28"/>
+        </w:rPr>
+      </w:pPr>
+      <w:r>
+        <w:rPr>
+          <w:sz w:val="28"/>
+          <w:szCs w:val="28"/>
+        </w:rPr>
+        <w:t>Play testing</w:t>
+      </w:r>
+    </w:p>
+    <w:p>
+      <w:pPr>
+        <w:pStyle w:val="Heading2"/>
+        <w:numPr>
+          <w:ilvl w:val="2"/>
+          <w:numId w:val="1"/>
+        </w:numPr>
+        <w:spacing w:before="0" w:after="0"/>
+        <w:rPr>
+          <w:sz w:val="28"/>
+          <w:szCs w:val="28"/>
+        </w:rPr>
+      </w:pPr>
+      <w:r>
+        <w:rPr>
+          <w:sz w:val="28"/>
+          <w:szCs w:val="28"/>
+        </w:rPr>
+        <w:t>Problem-solving obstacles</w:t>
+      </w:r>
+    </w:p>
+    <w:p>
+      <w:pPr>
+        <w:pStyle w:val="Heading2"/>
+        <w:numPr>
+          <w:ilvl w:val="2"/>
+          <w:numId w:val="1"/>
+        </w:numPr>
+        <w:spacing w:before="0" w:after="0"/>
+        <w:rPr>
+          <w:sz w:val="28"/>
+          <w:szCs w:val="28"/>
+        </w:rPr>
+      </w:pPr>
+      <w:r>
+        <w:rPr>
+          <w:sz w:val="28"/>
+          <w:szCs w:val="28"/>
+        </w:rPr>
+        <w:t>Information</w:t>
+      </w:r>
+    </w:p>
+    <w:p>
+      <w:pPr>
+        <w:pStyle w:val="Heading2"/>
+        <w:numPr>
+          <w:ilvl w:val="2"/>
+          <w:numId w:val="1"/>
+        </w:numPr>
+        <w:spacing w:before="0" w:after="0"/>
+        <w:rPr>
+          <w:sz w:val="28"/>
+          <w:szCs w:val="28"/>
+        </w:rPr>
+      </w:pPr>
+      <w:r>
+        <w:rPr>
+          <w:sz w:val="28"/>
+          <w:szCs w:val="28"/>
+        </w:rPr>
+        <w:t>Ooh, shiny!</w:t>
+      </w:r>
+    </w:p>
+    <w:p>
+      <w:pPr>
+        <w:pStyle w:val="Heading2"/>
+        <w:numPr>
+          <w:ilvl w:val="2"/>
+          <w:numId w:val="1"/>
+        </w:numPr>
+        <w:spacing w:before="0" w:after="0"/>
+        <w:rPr>
+          <w:sz w:val="28"/>
+          <w:szCs w:val="28"/>
+        </w:rPr>
+      </w:pPr>
+      <w:r>
+        <w:rPr>
+          <w:sz w:val="28"/>
+          <w:szCs w:val="28"/>
+        </w:rPr>
+        <w:t>Paper prototyping</w:t>
+      </w:r>
+    </w:p>
+    <w:p>
+      <w:pPr>
+        <w:pStyle w:val="Heading2"/>
+        <w:numPr>
+          <w:ilvl w:val="2"/>
+          <w:numId w:val="1"/>
+        </w:numPr>
+        <w:spacing w:before="0" w:after="0"/>
+        <w:rPr>
+          <w:sz w:val="28"/>
+          <w:szCs w:val="28"/>
+        </w:rPr>
+      </w:pPr>
+      <w:r>
+        <w:rPr>
+          <w:sz w:val="28"/>
+          <w:szCs w:val="28"/>
+        </w:rPr>
+        <w:t>Punishment</w:t>
+      </w:r>
+    </w:p>
+    <w:p>
+      <w:pPr>
+        <w:pStyle w:val="Heading2"/>
+        <w:numPr>
+          <w:ilvl w:val="2"/>
+          <w:numId w:val="1"/>
+        </w:numPr>
+        <w:spacing w:before="0" w:after="0"/>
+        <w:rPr>
+          <w:sz w:val="28"/>
+          <w:szCs w:val="28"/>
+        </w:rPr>
+      </w:pPr>
+      <w:r>
+        <w:rPr>
+          <w:sz w:val="28"/>
+          <w:szCs w:val="28"/>
+        </w:rPr>
+        <w:t>Rock, paper, scissors</w:t>
+      </w:r>
+    </w:p>
+    <w:p>
+      <w:pPr>
+        <w:pStyle w:val="Heading2"/>
+        <w:numPr>
+          <w:ilvl w:val="2"/>
+          <w:numId w:val="1"/>
+        </w:numPr>
+        <w:spacing w:before="0" w:after="0"/>
+        <w:rPr>
+          <w:sz w:val="28"/>
+          <w:szCs w:val="28"/>
+        </w:rPr>
+      </w:pPr>
+      <w:r>
+        <w:rPr>
+          <w:sz w:val="28"/>
+          <w:szCs w:val="28"/>
+        </w:rPr>
+        <w:t>80/20 rule</w:t>
+      </w:r>
+    </w:p>
+    <w:p>
+      <w:pPr>
+        <w:pStyle w:val="Heading2"/>
+        <w:numPr>
+          <w:ilvl w:val="2"/>
+          <w:numId w:val="1"/>
+        </w:numPr>
+        <w:spacing w:before="0" w:after="0"/>
+        <w:rPr>
+          <w:sz w:val="28"/>
+          <w:szCs w:val="28"/>
+        </w:rPr>
+      </w:pPr>
+      <w:r>
+        <w:rPr>
+          <w:sz w:val="28"/>
+          <w:szCs w:val="28"/>
+        </w:rPr>
+        <w:t>Affordance cues</w:t>
+      </w:r>
+    </w:p>
+    <w:p>
+      <w:pPr>
+        <w:pStyle w:val="Heading2"/>
+        <w:numPr>
+          <w:ilvl w:val="2"/>
+          <w:numId w:val="1"/>
+        </w:numPr>
+        <w:spacing w:before="0" w:after="0"/>
+        <w:rPr>
+          <w:sz w:val="28"/>
+          <w:szCs w:val="28"/>
+        </w:rPr>
+      </w:pPr>
+      <w:r>
+        <w:rPr>
+          <w:sz w:val="28"/>
+          <w:szCs w:val="28"/>
+        </w:rPr>
+        <w:t>Game tropes</w:t>
+      </w:r>
+    </w:p>
+    <w:p>
+      <w:pPr>
+        <w:pStyle w:val="Heading2"/>
+        <w:numPr>
+          <w:ilvl w:val="2"/>
+          <w:numId w:val="1"/>
+        </w:numPr>
+        <w:spacing w:before="0" w:after="0"/>
+        <w:rPr>
+          <w:sz w:val="28"/>
+          <w:szCs w:val="28"/>
+        </w:rPr>
+      </w:pPr>
+      <w:r>
+        <w:rPr>
+          <w:sz w:val="28"/>
+          <w:szCs w:val="28"/>
+        </w:rPr>
+        <w:t>Gestalt</w:t>
+      </w:r>
+    </w:p>
+    <w:p>
+      <w:pPr>
+        <w:pStyle w:val="Heading2"/>
+        <w:numPr>
+          <w:ilvl w:val="2"/>
+          <w:numId w:val="1"/>
+        </w:numPr>
+        <w:spacing w:before="0" w:after="0"/>
+        <w:rPr>
+          <w:sz w:val="28"/>
+          <w:szCs w:val="28"/>
+        </w:rPr>
+      </w:pPr>
+      <w:r>
+        <w:rPr>
+          <w:sz w:val="28"/>
+          <w:szCs w:val="28"/>
+        </w:rPr>
+        <w:t>Genres</w:t>
+      </w:r>
+    </w:p>
+    <w:p>
+      <w:pPr>
+        <w:pStyle w:val="Heading2"/>
+        <w:numPr>
+          <w:ilvl w:val="2"/>
+          <w:numId w:val="1"/>
+        </w:numPr>
+        <w:spacing w:before="0" w:after="0"/>
+        <w:rPr>
+          <w:sz w:val="28"/>
+          <w:szCs w:val="28"/>
+        </w:rPr>
+      </w:pPr>
+      <w:r>
+        <w:rPr>
+          <w:sz w:val="28"/>
+          <w:szCs w:val="28"/>
+        </w:rPr>
+        <w:t>Pillars</w:t>
+      </w:r>
+    </w:p>
+    <w:p>
+      <w:pPr>
+        <w:pStyle w:val="Heading2"/>
+        <w:numPr>
+          <w:ilvl w:val="2"/>
+          <w:numId w:val="1"/>
+        </w:numPr>
+        <w:spacing w:before="0" w:after="0"/>
+        <w:rPr>
+          <w:sz w:val="28"/>
+          <w:szCs w:val="28"/>
+        </w:rPr>
+      </w:pPr>
+      <w:r>
+        <w:rPr>
+          <w:sz w:val="28"/>
+          <w:szCs w:val="28"/>
+        </w:rPr>
+        <w:t>Doubling &amp; halving</w:t>
+      </w:r>
+    </w:p>
+    <w:p>
+      <w:pPr>
+        <w:pStyle w:val="Heading2"/>
+        <w:numPr>
+          <w:ilvl w:val="2"/>
+          <w:numId w:val="1"/>
+        </w:numPr>
+        <w:spacing w:before="0" w:after="0"/>
+        <w:rPr>
+          <w:sz w:val="28"/>
+          <w:szCs w:val="28"/>
+        </w:rPr>
+      </w:pPr>
+      <w:r>
+        <w:rPr>
+          <w:sz w:val="28"/>
+          <w:szCs w:val="28"/>
+        </w:rPr>
+        <w:t>Player errors</w:t>
+      </w:r>
+    </w:p>
+    <w:p>
+      <w:pPr>
+        <w:pStyle w:val="Heading2"/>
+        <w:numPr>
+          <w:ilvl w:val="2"/>
+          <w:numId w:val="1"/>
+        </w:numPr>
+        <w:spacing w:before="0" w:after="0"/>
+        <w:rPr>
+          <w:sz w:val="28"/>
+          <w:szCs w:val="28"/>
+        </w:rPr>
+      </w:pPr>
+      <w:r>
+        <w:rPr>
+          <w:sz w:val="28"/>
+          <w:szCs w:val="28"/>
+        </w:rPr>
+        <w:t>Experience design</w:t>
+      </w:r>
+    </w:p>
+    <w:p>
+      <w:pPr>
+        <w:pStyle w:val="Heading2"/>
+        <w:numPr>
+          <w:ilvl w:val="2"/>
+          <w:numId w:val="1"/>
+        </w:numPr>
+        <w:spacing w:before="0" w:after="0"/>
+        <w:rPr>
+          <w:sz w:val="28"/>
+          <w:szCs w:val="28"/>
+        </w:rPr>
+      </w:pPr>
+      <w:r>
+        <w:rPr>
+          <w:sz w:val="28"/>
+          <w:szCs w:val="28"/>
+        </w:rPr>
+        <w:t>Flow</w:t>
+      </w:r>
+    </w:p>
+    <w:p>
+      <w:pPr>
+        <w:pStyle w:val="Heading2"/>
+        <w:numPr>
+          <w:ilvl w:val="2"/>
+          <w:numId w:val="1"/>
+        </w:numPr>
+        <w:spacing w:before="0" w:after="0"/>
+        <w:rPr>
+          <w:sz w:val="28"/>
+          <w:szCs w:val="28"/>
+        </w:rPr>
+      </w:pPr>
+      <w:r>
+        <w:rPr>
+          <w:sz w:val="28"/>
+          <w:szCs w:val="28"/>
+        </w:rPr>
+        <w:t>Core gameplay loop</w:t>
+      </w:r>
+    </w:p>
+    <w:p>
+      <w:pPr>
+        <w:pStyle w:val="Heading2"/>
+        <w:numPr>
+          <w:ilvl w:val="2"/>
+          <w:numId w:val="1"/>
+        </w:numPr>
+        <w:spacing w:before="0" w:after="0"/>
+        <w:rPr>
+          <w:sz w:val="28"/>
+          <w:szCs w:val="28"/>
+        </w:rPr>
+      </w:pPr>
+      <w:r>
+        <w:rPr>
+          <w:sz w:val="28"/>
+          <w:szCs w:val="28"/>
+        </w:rPr>
+        <w:t>Learning curve</w:t>
+      </w:r>
+    </w:p>
+    <w:p>
+      <w:pPr>
+        <w:pStyle w:val="Heading2"/>
+        <w:numPr>
+          <w:ilvl w:val="2"/>
+          <w:numId w:val="1"/>
+        </w:numPr>
+        <w:spacing w:before="0" w:after="0"/>
+        <w:rPr>
+          <w:sz w:val="28"/>
+          <w:szCs w:val="28"/>
+        </w:rPr>
+      </w:pPr>
+      <w:r>
+        <w:rPr>
+          <w:sz w:val="28"/>
+          <w:szCs w:val="28"/>
+        </w:rPr>
+        <w:t>Loss aversion</w:t>
+      </w:r>
+    </w:p>
+    <w:p>
+      <w:pPr>
+        <w:pStyle w:val="Heading2"/>
+        <w:numPr>
+          <w:ilvl w:val="2"/>
+          <w:numId w:val="1"/>
+        </w:numPr>
+        <w:spacing w:before="0" w:after="0"/>
+        <w:rPr>
+          <w:sz w:val="28"/>
+          <w:szCs w:val="28"/>
+        </w:rPr>
+      </w:pPr>
+      <w:r>
+        <w:rPr>
+          <w:sz w:val="28"/>
+          <w:szCs w:val="28"/>
+        </w:rPr>
+        <w:t>Making moves</w:t>
+      </w:r>
+    </w:p>
+    <w:p>
+      <w:pPr>
+        <w:pStyle w:val="Heading2"/>
+        <w:numPr>
+          <w:ilvl w:val="2"/>
+          <w:numId w:val="1"/>
+        </w:numPr>
+        <w:spacing w:before="0" w:after="0"/>
+        <w:rPr>
+          <w:sz w:val="28"/>
+          <w:szCs w:val="28"/>
+        </w:rPr>
+      </w:pPr>
+      <w:r>
+        <w:rPr>
+          <w:sz w:val="28"/>
+          <w:szCs w:val="28"/>
+        </w:rPr>
+        <w:t>Memory VS skill</w:t>
+      </w:r>
+    </w:p>
+    <w:p>
+      <w:pPr>
+        <w:pStyle w:val="Heading2"/>
+        <w:numPr>
+          <w:ilvl w:val="2"/>
+          <w:numId w:val="1"/>
+        </w:numPr>
+        <w:spacing w:before="0" w:after="0"/>
+        <w:rPr>
+          <w:sz w:val="28"/>
+          <w:szCs w:val="28"/>
+        </w:rPr>
+      </w:pPr>
+      <w:r>
+        <w:rPr>
+          <w:sz w:val="28"/>
+          <w:szCs w:val="28"/>
+        </w:rPr>
+        <w:t>Social ties</w:t>
+      </w:r>
+    </w:p>
+    <w:p>
+      <w:pPr>
+        <w:pStyle w:val="Heading2"/>
+        <w:numPr>
+          <w:ilvl w:val="2"/>
+          <w:numId w:val="1"/>
+        </w:numPr>
+        <w:spacing w:before="0" w:after="0"/>
+        <w:rPr>
+          <w:lang w:val="fr-BE"/>
+        </w:rPr>
+      </w:pPr>
+      <w:r>
+        <w:rPr>
+          <w:sz w:val="28"/>
+          <w:szCs w:val="28"/>
+        </w:rPr>
+        <w:t>Trans</w:t>
+      </w:r>
+      <w:r>
+        <w:rPr>
+          <w:sz w:val="28"/>
+          <w:szCs w:val="28"/>
+        </w:rPr>
+        <w:t>p</w:t>
+      </w:r>
+      <w:r>
+        <w:rPr>
+          <w:sz w:val="28"/>
+          <w:szCs w:val="28"/>
+        </w:rPr>
+        <w:t>arency</w:t>
+      </w:r>
     </w:p>
     <w:sectPr>
       <w:pgSz w:w="11909" w:h="16834"/>
@@ -3560,6 +4972,178 @@
     </w:lvl>
   </w:abstractNum>
   <w:abstractNum w:abstractNumId="1" w15:restartNumberingAfterBreak="0">
+    <w:nsid w:val="255D22B4"/>
+    <w:multiLevelType w:val="hybridMultilevel"/>
+    <w:tmpl w:val="1ADEFB54"/>
+    <w:lvl w:ilvl="0" w:tplc="0809000F">
+      <w:start w:val="1"/>
+      <w:numFmt w:val="decimal"/>
+      <w:lvlText w:val="%1."/>
+      <w:lvlJc w:val="left"/>
+      <w:pPr>
+        <w:ind w:left="360" w:hanging="360"/>
+      </w:pPr>
+    </w:lvl>
+    <w:lvl w:ilvl="1" w:tplc="08090019" w:tentative="1">
+      <w:start w:val="1"/>
+      <w:numFmt w:val="lowerLetter"/>
+      <w:lvlText w:val="%2."/>
+      <w:lvlJc w:val="left"/>
+      <w:pPr>
+        <w:ind w:left="1080" w:hanging="360"/>
+      </w:pPr>
+    </w:lvl>
+    <w:lvl w:ilvl="2" w:tplc="0809001B" w:tentative="1">
+      <w:start w:val="1"/>
+      <w:numFmt w:val="lowerRoman"/>
+      <w:lvlText w:val="%3."/>
+      <w:lvlJc w:val="right"/>
+      <w:pPr>
+        <w:ind w:left="1800" w:hanging="180"/>
+      </w:pPr>
+    </w:lvl>
+    <w:lvl w:ilvl="3" w:tplc="0809000F" w:tentative="1">
+      <w:start w:val="1"/>
+      <w:numFmt w:val="decimal"/>
+      <w:lvlText w:val="%4."/>
+      <w:lvlJc w:val="left"/>
+      <w:pPr>
+        <w:ind w:left="2520" w:hanging="360"/>
+      </w:pPr>
+    </w:lvl>
+    <w:lvl w:ilvl="4" w:tplc="08090019" w:tentative="1">
+      <w:start w:val="1"/>
+      <w:numFmt w:val="lowerLetter"/>
+      <w:lvlText w:val="%5."/>
+      <w:lvlJc w:val="left"/>
+      <w:pPr>
+        <w:ind w:left="3240" w:hanging="360"/>
+      </w:pPr>
+    </w:lvl>
+    <w:lvl w:ilvl="5" w:tplc="0809001B" w:tentative="1">
+      <w:start w:val="1"/>
+      <w:numFmt w:val="lowerRoman"/>
+      <w:lvlText w:val="%6."/>
+      <w:lvlJc w:val="right"/>
+      <w:pPr>
+        <w:ind w:left="3960" w:hanging="180"/>
+      </w:pPr>
+    </w:lvl>
+    <w:lvl w:ilvl="6" w:tplc="0809000F" w:tentative="1">
+      <w:start w:val="1"/>
+      <w:numFmt w:val="decimal"/>
+      <w:lvlText w:val="%7."/>
+      <w:lvlJc w:val="left"/>
+      <w:pPr>
+        <w:ind w:left="4680" w:hanging="360"/>
+      </w:pPr>
+    </w:lvl>
+    <w:lvl w:ilvl="7" w:tplc="08090019" w:tentative="1">
+      <w:start w:val="1"/>
+      <w:numFmt w:val="lowerLetter"/>
+      <w:lvlText w:val="%8."/>
+      <w:lvlJc w:val="left"/>
+      <w:pPr>
+        <w:ind w:left="5400" w:hanging="360"/>
+      </w:pPr>
+    </w:lvl>
+    <w:lvl w:ilvl="8" w:tplc="0809001B" w:tentative="1">
+      <w:start w:val="1"/>
+      <w:numFmt w:val="lowerRoman"/>
+      <w:lvlText w:val="%9."/>
+      <w:lvlJc w:val="right"/>
+      <w:pPr>
+        <w:ind w:left="6120" w:hanging="180"/>
+      </w:pPr>
+    </w:lvl>
+  </w:abstractNum>
+  <w:abstractNum w:abstractNumId="2" w15:restartNumberingAfterBreak="0">
+    <w:nsid w:val="2CE87DAD"/>
+    <w:multiLevelType w:val="hybridMultilevel"/>
+    <w:tmpl w:val="4A786E66"/>
+    <w:lvl w:ilvl="0" w:tplc="0809000F">
+      <w:start w:val="1"/>
+      <w:numFmt w:val="decimal"/>
+      <w:lvlText w:val="%1."/>
+      <w:lvlJc w:val="left"/>
+      <w:pPr>
+        <w:ind w:left="720" w:hanging="360"/>
+      </w:pPr>
+    </w:lvl>
+    <w:lvl w:ilvl="1" w:tplc="08090019" w:tentative="1">
+      <w:start w:val="1"/>
+      <w:numFmt w:val="lowerLetter"/>
+      <w:lvlText w:val="%2."/>
+      <w:lvlJc w:val="left"/>
+      <w:pPr>
+        <w:ind w:left="1440" w:hanging="360"/>
+      </w:pPr>
+    </w:lvl>
+    <w:lvl w:ilvl="2" w:tplc="0809001B" w:tentative="1">
+      <w:start w:val="1"/>
+      <w:numFmt w:val="lowerRoman"/>
+      <w:lvlText w:val="%3."/>
+      <w:lvlJc w:val="right"/>
+      <w:pPr>
+        <w:ind w:left="2160" w:hanging="180"/>
+      </w:pPr>
+    </w:lvl>
+    <w:lvl w:ilvl="3" w:tplc="0809000F" w:tentative="1">
+      <w:start w:val="1"/>
+      <w:numFmt w:val="decimal"/>
+      <w:lvlText w:val="%4."/>
+      <w:lvlJc w:val="left"/>
+      <w:pPr>
+        <w:ind w:left="2880" w:hanging="360"/>
+      </w:pPr>
+    </w:lvl>
+    <w:lvl w:ilvl="4" w:tplc="08090019" w:tentative="1">
+      <w:start w:val="1"/>
+      <w:numFmt w:val="lowerLetter"/>
+      <w:lvlText w:val="%5."/>
+      <w:lvlJc w:val="left"/>
+      <w:pPr>
+        <w:ind w:left="3600" w:hanging="360"/>
+      </w:pPr>
+    </w:lvl>
+    <w:lvl w:ilvl="5" w:tplc="0809001B" w:tentative="1">
+      <w:start w:val="1"/>
+      <w:numFmt w:val="lowerRoman"/>
+      <w:lvlText w:val="%6."/>
+      <w:lvlJc w:val="right"/>
+      <w:pPr>
+        <w:ind w:left="4320" w:hanging="180"/>
+      </w:pPr>
+    </w:lvl>
+    <w:lvl w:ilvl="6" w:tplc="0809000F" w:tentative="1">
+      <w:start w:val="1"/>
+      <w:numFmt w:val="decimal"/>
+      <w:lvlText w:val="%7."/>
+      <w:lvlJc w:val="left"/>
+      <w:pPr>
+        <w:ind w:left="5040" w:hanging="360"/>
+      </w:pPr>
+    </w:lvl>
+    <w:lvl w:ilvl="7" w:tplc="08090019" w:tentative="1">
+      <w:start w:val="1"/>
+      <w:numFmt w:val="lowerLetter"/>
+      <w:lvlText w:val="%8."/>
+      <w:lvlJc w:val="left"/>
+      <w:pPr>
+        <w:ind w:left="5760" w:hanging="360"/>
+      </w:pPr>
+    </w:lvl>
+    <w:lvl w:ilvl="8" w:tplc="0809001B" w:tentative="1">
+      <w:start w:val="1"/>
+      <w:numFmt w:val="lowerRoman"/>
+      <w:lvlText w:val="%9."/>
+      <w:lvlJc w:val="right"/>
+      <w:pPr>
+        <w:ind w:left="6480" w:hanging="180"/>
+      </w:pPr>
+    </w:lvl>
+  </w:abstractNum>
+  <w:abstractNum w:abstractNumId="3" w15:restartNumberingAfterBreak="0">
     <w:nsid w:val="595E31EE"/>
     <w:multiLevelType w:val="hybridMultilevel"/>
     <w:tmpl w:val="701C4A9C"/>
@@ -3645,7 +5229,93 @@
       </w:pPr>
     </w:lvl>
   </w:abstractNum>
-  <w:abstractNum w:abstractNumId="2" w15:restartNumberingAfterBreak="0">
+  <w:abstractNum w:abstractNumId="4" w15:restartNumberingAfterBreak="0">
+    <w:nsid w:val="72BE445D"/>
+    <w:multiLevelType w:val="hybridMultilevel"/>
+    <w:tmpl w:val="E0129C3E"/>
+    <w:lvl w:ilvl="0" w:tplc="0809000F">
+      <w:start w:val="1"/>
+      <w:numFmt w:val="decimal"/>
+      <w:lvlText w:val="%1."/>
+      <w:lvlJc w:val="left"/>
+      <w:pPr>
+        <w:ind w:left="1571" w:hanging="360"/>
+      </w:pPr>
+    </w:lvl>
+    <w:lvl w:ilvl="1" w:tplc="08090019" w:tentative="1">
+      <w:start w:val="1"/>
+      <w:numFmt w:val="lowerLetter"/>
+      <w:lvlText w:val="%2."/>
+      <w:lvlJc w:val="left"/>
+      <w:pPr>
+        <w:ind w:left="2291" w:hanging="360"/>
+      </w:pPr>
+    </w:lvl>
+    <w:lvl w:ilvl="2" w:tplc="0809001B" w:tentative="1">
+      <w:start w:val="1"/>
+      <w:numFmt w:val="lowerRoman"/>
+      <w:lvlText w:val="%3."/>
+      <w:lvlJc w:val="right"/>
+      <w:pPr>
+        <w:ind w:left="3011" w:hanging="180"/>
+      </w:pPr>
+    </w:lvl>
+    <w:lvl w:ilvl="3" w:tplc="0809000F" w:tentative="1">
+      <w:start w:val="1"/>
+      <w:numFmt w:val="decimal"/>
+      <w:lvlText w:val="%4."/>
+      <w:lvlJc w:val="left"/>
+      <w:pPr>
+        <w:ind w:left="3731" w:hanging="360"/>
+      </w:pPr>
+    </w:lvl>
+    <w:lvl w:ilvl="4" w:tplc="08090019" w:tentative="1">
+      <w:start w:val="1"/>
+      <w:numFmt w:val="lowerLetter"/>
+      <w:lvlText w:val="%5."/>
+      <w:lvlJc w:val="left"/>
+      <w:pPr>
+        <w:ind w:left="4451" w:hanging="360"/>
+      </w:pPr>
+    </w:lvl>
+    <w:lvl w:ilvl="5" w:tplc="0809001B" w:tentative="1">
+      <w:start w:val="1"/>
+      <w:numFmt w:val="lowerRoman"/>
+      <w:lvlText w:val="%6."/>
+      <w:lvlJc w:val="right"/>
+      <w:pPr>
+        <w:ind w:left="5171" w:hanging="180"/>
+      </w:pPr>
+    </w:lvl>
+    <w:lvl w:ilvl="6" w:tplc="0809000F" w:tentative="1">
+      <w:start w:val="1"/>
+      <w:numFmt w:val="decimal"/>
+      <w:lvlText w:val="%7."/>
+      <w:lvlJc w:val="left"/>
+      <w:pPr>
+        <w:ind w:left="5891" w:hanging="360"/>
+      </w:pPr>
+    </w:lvl>
+    <w:lvl w:ilvl="7" w:tplc="08090019" w:tentative="1">
+      <w:start w:val="1"/>
+      <w:numFmt w:val="lowerLetter"/>
+      <w:lvlText w:val="%8."/>
+      <w:lvlJc w:val="left"/>
+      <w:pPr>
+        <w:ind w:left="6611" w:hanging="360"/>
+      </w:pPr>
+    </w:lvl>
+    <w:lvl w:ilvl="8" w:tplc="0809001B" w:tentative="1">
+      <w:start w:val="1"/>
+      <w:numFmt w:val="lowerRoman"/>
+      <w:lvlText w:val="%9."/>
+      <w:lvlJc w:val="right"/>
+      <w:pPr>
+        <w:ind w:left="7331" w:hanging="180"/>
+      </w:pPr>
+    </w:lvl>
+  </w:abstractNum>
+  <w:abstractNum w:abstractNumId="5" w15:restartNumberingAfterBreak="0">
     <w:nsid w:val="788B2C9B"/>
     <w:multiLevelType w:val="multilevel"/>
     <w:tmpl w:val="AF5004CC"/>
@@ -3761,13 +5431,22 @@
     </w:lvl>
   </w:abstractNum>
   <w:num w:numId="1" w16cid:durableId="569534166">
-    <w:abstractNumId w:val="2"/>
+    <w:abstractNumId w:val="5"/>
   </w:num>
   <w:num w:numId="2" w16cid:durableId="852959961">
     <w:abstractNumId w:val="0"/>
   </w:num>
   <w:num w:numId="3" w16cid:durableId="597720264">
+    <w:abstractNumId w:val="3"/>
+  </w:num>
+  <w:num w:numId="4" w16cid:durableId="627704825">
     <w:abstractNumId w:val="1"/>
+  </w:num>
+  <w:num w:numId="5" w16cid:durableId="416446364">
+    <w:abstractNumId w:val="4"/>
+  </w:num>
+  <w:num w:numId="6" w16cid:durableId="1246963037">
+    <w:abstractNumId w:val="2"/>
   </w:num>
 </w:numbering>
 </file>
@@ -4285,6 +5964,7 @@
   <w:style w:type="character" w:default="1" w:styleId="DefaultParagraphFont">
     <w:name w:val="Default Paragraph Font"/>
     <w:uiPriority w:val="1"/>
+    <w:semiHidden/>
     <w:unhideWhenUsed/>
   </w:style>
   <w:style w:type="table" w:default="1" w:styleId="TableNormal">

</xml_diff>

<commit_message>
Just a lot of progress I had not pushed or digitally recorded yet
</commit_message>
<xml_diff>
--- a/GDD_FtF_Joren Van Borm_FULL.docx
+++ b/GDD_FtF_Joren Van Borm_FULL.docx
@@ -173,7 +173,21 @@
         <w:rPr>
           <w:lang w:val="en-GB"/>
         </w:rPr>
-        <w:t xml:space="preserve">(or smt idk, </w:t>
+        <w:t xml:space="preserve">(or </w:t>
+      </w:r>
+      <w:proofErr w:type="spellStart"/>
+      <w:r>
+        <w:rPr>
+          <w:lang w:val="en-GB"/>
+        </w:rPr>
+        <w:t>smt</w:t>
+      </w:r>
+      <w:proofErr w:type="spellEnd"/>
+      <w:r>
+        <w:rPr>
+          <w:lang w:val="en-GB"/>
+        </w:rPr>
+        <w:t xml:space="preserve"> idk, </w:t>
       </w:r>
       <w:r>
         <w:rPr>
@@ -365,13 +379,41 @@
         <w:rPr>
           <w:lang w:val="en-GB"/>
         </w:rPr>
-        <w:t>Flash team Fighting (FtF)</w:t>
-      </w:r>
-      <w:r>
-        <w:rPr>
-          <w:lang w:val="en-GB"/>
-        </w:rPr>
-        <w:t xml:space="preserve"> is a physical real-time card game for two players. In the game, you play out an action-movie style fight scene as one of many teams, each of which has it’s own unique deck and play style. You will scramble to put together a devastating combo from cards in your hand as quickly as possible, making sure each card played flows smoothly into the next. You then both resolve the effects of your combo, dealing damage to each other’s characters. First to lose all their characters loses the game.</w:t>
+        <w:t>Flash team Fighting (</w:t>
+      </w:r>
+      <w:proofErr w:type="spellStart"/>
+      <w:r>
+        <w:rPr>
+          <w:lang w:val="en-GB"/>
+        </w:rPr>
+        <w:t>FtF</w:t>
+      </w:r>
+      <w:proofErr w:type="spellEnd"/>
+      <w:r>
+        <w:rPr>
+          <w:lang w:val="en-GB"/>
+        </w:rPr>
+        <w:t>)</w:t>
+      </w:r>
+      <w:r>
+        <w:rPr>
+          <w:lang w:val="en-GB"/>
+        </w:rPr>
+        <w:t xml:space="preserve"> is a physical real-time card game for two players. In the game, you play out an action-movie style fight scene as one of many teams, each of which has </w:t>
+      </w:r>
+      <w:proofErr w:type="spellStart"/>
+      <w:r>
+        <w:rPr>
+          <w:lang w:val="en-GB"/>
+        </w:rPr>
+        <w:t>it’s</w:t>
+      </w:r>
+      <w:proofErr w:type="spellEnd"/>
+      <w:r>
+        <w:rPr>
+          <w:lang w:val="en-GB"/>
+        </w:rPr>
+        <w:t xml:space="preserve"> own unique deck and play style. You will scramble to put together a devastating combo from cards in your hand as quickly as possible, making sure each card played flows smoothly into the next. You then both resolve the effects of your combo, dealing damage to each other’s characters. First to lose all their characters loses the game.</w:t>
       </w:r>
     </w:p>
     <w:p>
@@ -457,32 +499,96 @@
           <w:lang w:val="en-GB"/>
         </w:rPr>
       </w:pPr>
-      <w:r>
-        <w:rPr>
-          <w:lang w:val="en-GB"/>
-        </w:rPr>
-        <w:t>FtF will lean slightly further into the interesting play and mechanics typical of many designer card games. A point of reference would be Star Realms for its relative simplicity yet interesting gameplay. FtF will also use these more complex card designs to lean into its theme much more than existing real-time card games like brawl or the traditional playing card game Spit / Slam / Speed (nl.: zenuwen).</w:t>
-      </w:r>
-    </w:p>
-    <w:p>
-      <w:pPr>
-        <w:rPr>
-          <w:lang w:val="en-GB"/>
-        </w:rPr>
-      </w:pPr>
-    </w:p>
-    <w:p>
-      <w:pPr>
-        <w:ind w:left="851"/>
-        <w:rPr>
-          <w:lang w:val="en-GB"/>
-        </w:rPr>
-      </w:pPr>
-      <w:r>
-        <w:rPr>
-          <w:lang w:val="en-GB"/>
-        </w:rPr>
-        <w:t>To compensate for this complexity, the game consists of alternating real-time phases involving most of the gameplay, followed by a brief non-time-sensitive phase in which complex effects can be resolved. This effectively makes FtF a programming game, albeit of a very different type than Robo Rally for example.</w:t>
+      <w:proofErr w:type="spellStart"/>
+      <w:r>
+        <w:rPr>
+          <w:lang w:val="en-GB"/>
+        </w:rPr>
+        <w:t>FtF</w:t>
+      </w:r>
+      <w:proofErr w:type="spellEnd"/>
+      <w:r>
+        <w:rPr>
+          <w:lang w:val="en-GB"/>
+        </w:rPr>
+        <w:t xml:space="preserve"> will lean slightly further into the interesting play and mechanics typical of many designer card games. A point of reference would be Star Realms for its relative simplicity yet interesting gameplay. </w:t>
+      </w:r>
+      <w:proofErr w:type="spellStart"/>
+      <w:r>
+        <w:rPr>
+          <w:lang w:val="en-GB"/>
+        </w:rPr>
+        <w:t>FtF</w:t>
+      </w:r>
+      <w:proofErr w:type="spellEnd"/>
+      <w:r>
+        <w:rPr>
+          <w:lang w:val="en-GB"/>
+        </w:rPr>
+        <w:t xml:space="preserve"> will also use these more complex card designs to lean into its theme much more than existing real-time card games like brawl or the traditional playing card game Spit / Slam / Speed (</w:t>
+      </w:r>
+      <w:proofErr w:type="spellStart"/>
+      <w:r>
+        <w:rPr>
+          <w:lang w:val="en-GB"/>
+        </w:rPr>
+        <w:t>nl</w:t>
+      </w:r>
+      <w:proofErr w:type="spellEnd"/>
+      <w:r>
+        <w:rPr>
+          <w:lang w:val="en-GB"/>
+        </w:rPr>
+        <w:t xml:space="preserve">.: </w:t>
+      </w:r>
+      <w:proofErr w:type="spellStart"/>
+      <w:r>
+        <w:rPr>
+          <w:lang w:val="en-GB"/>
+        </w:rPr>
+        <w:t>zenuwen</w:t>
+      </w:r>
+      <w:proofErr w:type="spellEnd"/>
+      <w:r>
+        <w:rPr>
+          <w:lang w:val="en-GB"/>
+        </w:rPr>
+        <w:t>).</w:t>
+      </w:r>
+    </w:p>
+    <w:p>
+      <w:pPr>
+        <w:rPr>
+          <w:lang w:val="en-GB"/>
+        </w:rPr>
+      </w:pPr>
+    </w:p>
+    <w:p>
+      <w:pPr>
+        <w:ind w:left="851"/>
+        <w:rPr>
+          <w:lang w:val="en-GB"/>
+        </w:rPr>
+      </w:pPr>
+      <w:r>
+        <w:rPr>
+          <w:lang w:val="en-GB"/>
+        </w:rPr>
+        <w:t xml:space="preserve">To compensate for this complexity, the game consists of alternating real-time phases involving most of the gameplay, followed by a brief non-time-sensitive phase in which complex effects can be resolved. This effectively makes </w:t>
+      </w:r>
+      <w:proofErr w:type="spellStart"/>
+      <w:r>
+        <w:rPr>
+          <w:lang w:val="en-GB"/>
+        </w:rPr>
+        <w:t>FtF</w:t>
+      </w:r>
+      <w:proofErr w:type="spellEnd"/>
+      <w:r>
+        <w:rPr>
+          <w:lang w:val="en-GB"/>
+        </w:rPr>
+        <w:t xml:space="preserve"> a programming game, albeit of a very different type than Robo Rally for example.</w:t>
       </w:r>
     </w:p>
     <w:p>
@@ -523,12 +629,14 @@
           <w:lang w:val="en-GB"/>
         </w:rPr>
       </w:pPr>
+      <w:proofErr w:type="spellStart"/>
       <w:r>
         <w:rPr>
           <w:lang w:val="en-GB"/>
         </w:rPr>
         <w:t>FtF</w:t>
       </w:r>
+      <w:proofErr w:type="spellEnd"/>
       <w:r>
         <w:rPr>
           <w:lang w:val="en-GB"/>
@@ -703,7 +811,21 @@
         <w:rPr>
           <w:lang w:val="en-GB"/>
         </w:rPr>
-        <w:t>Before the start of the game, both players pick from a number of pre-set teams. Each team has it’s own deck, containing cards from the different characters in that team, as well as some refence material to track character health and special abilities.</w:t>
+        <w:t xml:space="preserve">Before the start of the game, both players pick from a number of pre-set teams. Each team has </w:t>
+      </w:r>
+      <w:proofErr w:type="spellStart"/>
+      <w:r>
+        <w:rPr>
+          <w:lang w:val="en-GB"/>
+        </w:rPr>
+        <w:t>it’s</w:t>
+      </w:r>
+      <w:proofErr w:type="spellEnd"/>
+      <w:r>
+        <w:rPr>
+          <w:lang w:val="en-GB"/>
+        </w:rPr>
+        <w:t xml:space="preserve"> own deck, containing cards from the different characters in that team, as well as some refence material to track character health and special abilities.</w:t>
       </w:r>
     </w:p>
     <w:p>
@@ -854,7 +976,21 @@
         <w:rPr>
           <w:lang w:val="en-GB"/>
         </w:rPr>
-        <w:t>. FtF specifically seeks to reproduce the feel of an acrobatic choreographed action scenes rather than an entire movie.</w:t>
+        <w:t xml:space="preserve">. </w:t>
+      </w:r>
+      <w:proofErr w:type="spellStart"/>
+      <w:r>
+        <w:rPr>
+          <w:lang w:val="en-GB"/>
+        </w:rPr>
+        <w:t>FtF</w:t>
+      </w:r>
+      <w:proofErr w:type="spellEnd"/>
+      <w:r>
+        <w:rPr>
+          <w:lang w:val="en-GB"/>
+        </w:rPr>
+        <w:t xml:space="preserve"> specifically seeks to reproduce the feel of an acrobatic choreographed action scenes rather than an entire movie.</w:t>
       </w:r>
     </w:p>
     <w:p>
@@ -959,7 +1095,7 @@
         <w:rPr>
           <w:lang w:val="en-GB"/>
         </w:rPr>
-        <w:t>Both players’ explicit objective is to defeat the opponent by killing their entire team. Of course that makes it an equally important goal to protect your own team, as this is effectively a zero-sum game.</w:t>
+        <w:t>Both players’ explicit objective is to defeat the opponent by killing their entire team. Of course that makes it an equally important goal to protect your own team.</w:t>
       </w:r>
     </w:p>
     <w:p>
@@ -970,6 +1106,7 @@
           <w:lang w:val="en-GB"/>
         </w:rPr>
       </w:pPr>
+      <w:bookmarkStart w:id="14" w:name="_Hlk124932185"/>
       <w:r>
         <w:rPr>
           <w:lang w:val="en-GB"/>
@@ -992,8 +1129,21 @@
         <w:rPr>
           <w:lang w:val="en-GB"/>
         </w:rPr>
-        <w:t xml:space="preserve"> character falls already has a consequence on gameplay.</w:t>
-      </w:r>
+        <w:t xml:space="preserve"> character falls </w:t>
+      </w:r>
+      <w:r>
+        <w:rPr>
+          <w:lang w:val="en-GB"/>
+        </w:rPr>
+        <w:t xml:space="preserve">there is </w:t>
+      </w:r>
+      <w:r>
+        <w:rPr>
+          <w:lang w:val="en-GB"/>
+        </w:rPr>
+        <w:t>already a consequence on gameplay.</w:t>
+      </w:r>
+      <w:bookmarkEnd w:id="14"/>
     </w:p>
     <w:p>
       <w:pPr>
@@ -1028,7 +1178,14 @@
         <w:rPr>
           <w:lang w:val="en-GB"/>
         </w:rPr>
-        <w:t xml:space="preserve">Moment to moment scale: Players try to </w:t>
+        <w:t xml:space="preserve">Moment to moment scale: </w:t>
+      </w:r>
+      <w:bookmarkStart w:id="15" w:name="_Hlk124932554"/>
+      <w:r>
+        <w:rPr>
+          <w:lang w:val="en-GB"/>
+        </w:rPr>
+        <w:t xml:space="preserve">Players try to </w:t>
       </w:r>
       <w:r>
         <w:rPr>
@@ -1046,7 +1203,26 @@
         <w:rPr>
           <w:lang w:val="en-GB"/>
         </w:rPr>
-        <w:t xml:space="preserve"> randomly drawn hand into a combo, with the competing goals of solving this puzzle as fast yet as well as possible. This then generates damage, which kills characters, which eventually defeats the opponent</w:t>
+        <w:t xml:space="preserve"> randomly drawn hand into a combo, with the competing goals of solving this puzzle as fast yet as </w:t>
+      </w:r>
+      <w:r>
+        <w:rPr>
+          <w:lang w:val="en-GB"/>
+        </w:rPr>
+        <w:t>optimally</w:t>
+      </w:r>
+      <w:r>
+        <w:rPr>
+          <w:lang w:val="en-GB"/>
+        </w:rPr>
+        <w:t xml:space="preserve"> as possible. </w:t>
+      </w:r>
+      <w:bookmarkEnd w:id="15"/>
+      <w:r>
+        <w:rPr>
+          <w:lang w:val="en-GB"/>
+        </w:rPr>
+        <w:t>This then generates damage, which kills characters, which eventually defeats the opponent</w:t>
       </w:r>
       <w:r>
         <w:rPr>
@@ -1070,8 +1246,8 @@
         </w:numPr>
         <w:spacing w:before="0" w:after="0"/>
       </w:pPr>
-      <w:bookmarkStart w:id="14" w:name="_3t6ls03ojbxi" w:colFirst="0" w:colLast="0"/>
-      <w:bookmarkEnd w:id="14"/>
+      <w:bookmarkStart w:id="16" w:name="_3t6ls03ojbxi" w:colFirst="0" w:colLast="0"/>
+      <w:bookmarkEnd w:id="16"/>
       <w:r>
         <w:t>Game Progression</w:t>
       </w:r>
@@ -1124,8 +1300,8 @@
           <w:lang w:val="en-GB"/>
         </w:rPr>
       </w:pPr>
-      <w:bookmarkStart w:id="15" w:name="_v4ny87yn9kl9" w:colFirst="0" w:colLast="0"/>
-      <w:bookmarkEnd w:id="15"/>
+      <w:bookmarkStart w:id="17" w:name="_v4ny87yn9kl9" w:colFirst="0" w:colLast="0"/>
+      <w:bookmarkEnd w:id="17"/>
       <w:r>
         <w:rPr>
           <w:lang w:val="en-GB"/>
@@ -1203,8 +1379,8 @@
         </w:numPr>
         <w:spacing w:before="0" w:after="0"/>
       </w:pPr>
-      <w:bookmarkStart w:id="16" w:name="_xozs356941q1" w:colFirst="0" w:colLast="0"/>
-      <w:bookmarkEnd w:id="16"/>
+      <w:bookmarkStart w:id="18" w:name="_xozs356941q1" w:colFirst="0" w:colLast="0"/>
+      <w:bookmarkEnd w:id="18"/>
       <w:r>
         <w:t xml:space="preserve">Mission / Challenge Structure / Puzzle Structure </w:t>
       </w:r>
@@ -1281,8 +1457,8 @@
         </w:pBdr>
         <w:spacing w:after="0"/>
       </w:pPr>
-      <w:bookmarkStart w:id="17" w:name="_qs8fesuk4fpi" w:colFirst="0" w:colLast="0"/>
-      <w:bookmarkEnd w:id="17"/>
+      <w:bookmarkStart w:id="19" w:name="_qs8fesuk4fpi" w:colFirst="0" w:colLast="0"/>
+      <w:bookmarkEnd w:id="19"/>
       <w:r>
         <w:t>Mechanics</w:t>
       </w:r>
@@ -1299,8 +1475,8 @@
           <w:lang w:val="en-GB"/>
         </w:rPr>
       </w:pPr>
-      <w:bookmarkStart w:id="18" w:name="_ld2h4ustjw6x" w:colFirst="0" w:colLast="0"/>
-      <w:bookmarkEnd w:id="18"/>
+      <w:bookmarkStart w:id="20" w:name="_ld2h4ustjw6x" w:colFirst="0" w:colLast="0"/>
+      <w:bookmarkEnd w:id="20"/>
       <w:r>
         <w:rPr>
           <w:lang w:val="en-GB"/>
@@ -1510,8 +1686,8 @@
           <w:lang w:val="en-GB"/>
         </w:rPr>
       </w:pPr>
-      <w:bookmarkStart w:id="19" w:name="_oist55q5frt2" w:colFirst="0" w:colLast="0"/>
-      <w:bookmarkEnd w:id="19"/>
+      <w:bookmarkStart w:id="21" w:name="_oist55q5frt2" w:colFirst="0" w:colLast="0"/>
+      <w:bookmarkEnd w:id="21"/>
       <w:r>
         <w:rPr>
           <w:lang w:val="en-GB"/>
@@ -1531,7 +1707,21 @@
         <w:rPr>
           <w:lang w:val="en-GB"/>
         </w:rPr>
-        <w:t>The larger world only explicitly exists in flavour texts, faction descriptions etc. The world is a less essential part of the game, as FtF focusses more on small-scale conflict. The game does involve any mechanical means of affecting the world it is set in, only your and your opponent’s teams being mechanically represented.</w:t>
+        <w:t xml:space="preserve">The larger world only explicitly exists in flavour texts, faction descriptions etc. The world is a less essential part of the game, as </w:t>
+      </w:r>
+      <w:proofErr w:type="spellStart"/>
+      <w:r>
+        <w:rPr>
+          <w:lang w:val="en-GB"/>
+        </w:rPr>
+        <w:t>FtF</w:t>
+      </w:r>
+      <w:proofErr w:type="spellEnd"/>
+      <w:r>
+        <w:rPr>
+          <w:lang w:val="en-GB"/>
+        </w:rPr>
+        <w:t xml:space="preserve"> focusses more on small-scale conflict. The game does involve any mechanical means of affecting the world it is set in, only your and your opponent’s teams being mechanically represented.</w:t>
       </w:r>
     </w:p>
     <w:p>
@@ -1588,8 +1778,8 @@
           <w:lang w:val="en-GB"/>
         </w:rPr>
       </w:pPr>
-      <w:bookmarkStart w:id="20" w:name="_333nqx8c9gl9" w:colFirst="0" w:colLast="0"/>
-      <w:bookmarkEnd w:id="20"/>
+      <w:bookmarkStart w:id="22" w:name="_333nqx8c9gl9" w:colFirst="0" w:colLast="0"/>
+      <w:bookmarkEnd w:id="22"/>
       <w:r>
         <w:rPr>
           <w:lang w:val="en-GB"/>
@@ -1624,8 +1814,8 @@
           <w:lang w:val="en-GB"/>
         </w:rPr>
       </w:pPr>
-      <w:bookmarkStart w:id="21" w:name="_77lqkkom3eao" w:colFirst="0" w:colLast="0"/>
-      <w:bookmarkEnd w:id="21"/>
+      <w:bookmarkStart w:id="23" w:name="_77lqkkom3eao" w:colFirst="0" w:colLast="0"/>
+      <w:bookmarkEnd w:id="23"/>
       <w:r>
         <w:rPr>
           <w:lang w:val="en-GB"/>
@@ -1706,8 +1896,8 @@
           <w:lang w:val="en-GB"/>
         </w:rPr>
       </w:pPr>
-      <w:bookmarkStart w:id="22" w:name="_dcp6xxxigbzg" w:colFirst="0" w:colLast="0"/>
-      <w:bookmarkEnd w:id="22"/>
+      <w:bookmarkStart w:id="24" w:name="_dcp6xxxigbzg" w:colFirst="0" w:colLast="0"/>
+      <w:bookmarkEnd w:id="24"/>
       <w:r>
         <w:rPr>
           <w:lang w:val="en-GB"/>
@@ -1742,8 +1932,8 @@
           <w:lang w:val="en-GB"/>
         </w:rPr>
       </w:pPr>
-      <w:bookmarkStart w:id="23" w:name="_554338xy81hq" w:colFirst="0" w:colLast="0"/>
-      <w:bookmarkEnd w:id="23"/>
+      <w:bookmarkStart w:id="25" w:name="_554338xy81hq" w:colFirst="0" w:colLast="0"/>
+      <w:bookmarkEnd w:id="25"/>
       <w:r>
         <w:rPr>
           <w:color w:val="999999"/>
@@ -1764,13 +1954,27 @@
           <w:lang w:val="en-GB"/>
         </w:rPr>
       </w:pPr>
-      <w:bookmarkStart w:id="24" w:name="_48x4m7wn1u92" w:colFirst="0" w:colLast="0"/>
-      <w:bookmarkEnd w:id="24"/>
-      <w:r>
-        <w:rPr>
-          <w:lang w:val="en-GB"/>
-        </w:rPr>
-        <w:t>Conflict: if present, how is this modeled?</w:t>
+      <w:bookmarkStart w:id="26" w:name="_48x4m7wn1u92" w:colFirst="0" w:colLast="0"/>
+      <w:bookmarkEnd w:id="26"/>
+      <w:r>
+        <w:rPr>
+          <w:lang w:val="en-GB"/>
+        </w:rPr>
+        <w:t xml:space="preserve">Conflict: if present, how is this </w:t>
+      </w:r>
+      <w:proofErr w:type="spellStart"/>
+      <w:r>
+        <w:rPr>
+          <w:lang w:val="en-GB"/>
+        </w:rPr>
+        <w:t>modeled</w:t>
+      </w:r>
+      <w:proofErr w:type="spellEnd"/>
+      <w:r>
+        <w:rPr>
+          <w:lang w:val="en-GB"/>
+        </w:rPr>
+        <w:t>?</w:t>
       </w:r>
     </w:p>
     <w:p>
@@ -1801,8 +2005,8 @@
           <w:lang w:val="en-GB"/>
         </w:rPr>
       </w:pPr>
-      <w:bookmarkStart w:id="25" w:name="_ncakyzfe6gzh" w:colFirst="0" w:colLast="0"/>
-      <w:bookmarkEnd w:id="25"/>
+      <w:bookmarkStart w:id="27" w:name="_ncakyzfe6gzh" w:colFirst="0" w:colLast="0"/>
+      <w:bookmarkEnd w:id="27"/>
       <w:r>
         <w:rPr>
           <w:color w:val="999999"/>
@@ -1824,8 +2028,8 @@
           <w:lang w:val="en-GB"/>
         </w:rPr>
       </w:pPr>
-      <w:bookmarkStart w:id="26" w:name="_7n5qf6j8qneh" w:colFirst="0" w:colLast="0"/>
-      <w:bookmarkEnd w:id="26"/>
+      <w:bookmarkStart w:id="28" w:name="_7n5qf6j8qneh" w:colFirst="0" w:colLast="0"/>
+      <w:bookmarkEnd w:id="28"/>
       <w:r>
         <w:rPr>
           <w:color w:val="999999"/>
@@ -1846,8 +2050,8 @@
           <w:color w:val="999999"/>
         </w:rPr>
       </w:pPr>
-      <w:bookmarkStart w:id="27" w:name="_9o0bu63guytt" w:colFirst="0" w:colLast="0"/>
-      <w:bookmarkEnd w:id="27"/>
+      <w:bookmarkStart w:id="29" w:name="_9o0bu63guytt" w:colFirst="0" w:colLast="0"/>
+      <w:bookmarkEnd w:id="29"/>
       <w:r>
         <w:rPr>
           <w:color w:val="999999"/>
@@ -1867,8 +2071,8 @@
           <w:color w:val="999999"/>
         </w:rPr>
       </w:pPr>
-      <w:bookmarkStart w:id="28" w:name="_2ts2k025fm1v" w:colFirst="0" w:colLast="0"/>
-      <w:bookmarkEnd w:id="28"/>
+      <w:bookmarkStart w:id="30" w:name="_2ts2k025fm1v" w:colFirst="0" w:colLast="0"/>
+      <w:bookmarkEnd w:id="30"/>
       <w:r>
         <w:rPr>
           <w:color w:val="999999"/>
@@ -1890,8 +2094,8 @@
         </w:numPr>
         <w:spacing w:after="0"/>
       </w:pPr>
-      <w:bookmarkStart w:id="29" w:name="_ib246zo0alcz" w:colFirst="0" w:colLast="0"/>
-      <w:bookmarkEnd w:id="29"/>
+      <w:bookmarkStart w:id="31" w:name="_ib246zo0alcz" w:colFirst="0" w:colLast="0"/>
+      <w:bookmarkEnd w:id="31"/>
       <w:r>
         <w:t xml:space="preserve">Story and Narrative </w:t>
       </w:r>
@@ -1905,8 +2109,8 @@
         </w:numPr>
         <w:spacing w:before="0" w:after="0"/>
       </w:pPr>
-      <w:bookmarkStart w:id="30" w:name="_6pzbyqoe9980" w:colFirst="0" w:colLast="0"/>
-      <w:bookmarkEnd w:id="30"/>
+      <w:bookmarkStart w:id="32" w:name="_6pzbyqoe9980" w:colFirst="0" w:colLast="0"/>
+      <w:bookmarkEnd w:id="32"/>
       <w:r>
         <w:t>Back story</w:t>
       </w:r>
@@ -1921,6 +2125,7 @@
           <w:lang w:val="en-GB"/>
         </w:rPr>
       </w:pPr>
+      <w:bookmarkStart w:id="33" w:name="_Hlk124939332"/>
       <w:r>
         <w:rPr>
           <w:i/>
@@ -1949,7 +2154,14 @@
         <w:rPr>
           <w:lang w:val="en-GB"/>
         </w:rPr>
-        <w:t xml:space="preserve"> Plus, keeping things this vague keeps a lot of possibilities open to design uniquely themed faction teams.</w:t>
+        <w:t xml:space="preserve"> Plus, keeping things this vague keeps a lot of possibilities open to design uniquely themed faction teams</w:t>
+      </w:r>
+      <w:bookmarkEnd w:id="33"/>
+      <w:r>
+        <w:rPr>
+          <w:lang w:val="en-GB"/>
+        </w:rPr>
+        <w:t>.</w:t>
       </w:r>
       <w:r>
         <w:rPr>
@@ -1967,8 +2179,8 @@
         </w:numPr>
         <w:spacing w:before="0" w:after="0"/>
       </w:pPr>
-      <w:bookmarkStart w:id="31" w:name="_3bnmehy4gv6j" w:colFirst="0" w:colLast="0"/>
-      <w:bookmarkEnd w:id="31"/>
+      <w:bookmarkStart w:id="34" w:name="_3bnmehy4gv6j" w:colFirst="0" w:colLast="0"/>
+      <w:bookmarkEnd w:id="34"/>
       <w:r>
         <w:t>Plot elements</w:t>
       </w:r>
@@ -2141,8 +2353,8 @@
         </w:numPr>
         <w:spacing w:before="0" w:after="0"/>
       </w:pPr>
-      <w:bookmarkStart w:id="32" w:name="_4tu0t9f5h4tz" w:colFirst="0" w:colLast="0"/>
-      <w:bookmarkEnd w:id="32"/>
+      <w:bookmarkStart w:id="35" w:name="_4tu0t9f5h4tz" w:colFirst="0" w:colLast="0"/>
+      <w:bookmarkEnd w:id="35"/>
       <w:r>
         <w:t>Story progression</w:t>
       </w:r>
@@ -2171,7 +2383,21 @@
         <w:rPr>
           <w:lang w:val="en-GB"/>
         </w:rPr>
-        <w:t xml:space="preserve"> since it is just a physical card game about fighting. However, it is a major design goal to actually evoke imagery of an action movie fight scene unfolding as you are playing the game. FtF may not have a plot, but it does have a much smaller scale story of how </w:t>
+        <w:t xml:space="preserve"> since it is just a physical card game about fighting. However, it is a major design goal to actually evoke imagery of an action movie fight scene unfolding as you are playing the game. </w:t>
+      </w:r>
+      <w:proofErr w:type="spellStart"/>
+      <w:r>
+        <w:rPr>
+          <w:lang w:val="en-GB"/>
+        </w:rPr>
+        <w:t>FtF</w:t>
+      </w:r>
+      <w:proofErr w:type="spellEnd"/>
+      <w:r>
+        <w:rPr>
+          <w:lang w:val="en-GB"/>
+        </w:rPr>
+        <w:t xml:space="preserve"> may not have a plot, but it does have a much smaller scale story of how </w:t>
       </w:r>
       <w:r>
         <w:rPr>
@@ -2199,8 +2425,8 @@
           <w:lang w:val="en-GB"/>
         </w:rPr>
       </w:pPr>
-      <w:bookmarkStart w:id="33" w:name="_k0zawxil94gi" w:colFirst="0" w:colLast="0"/>
-      <w:bookmarkEnd w:id="33"/>
+      <w:bookmarkStart w:id="36" w:name="_k0zawxil94gi" w:colFirst="0" w:colLast="0"/>
+      <w:bookmarkEnd w:id="36"/>
       <w:r>
         <w:rPr>
           <w:color w:val="999999"/>
@@ -2221,8 +2447,8 @@
           <w:lang w:val="en-GB"/>
         </w:rPr>
       </w:pPr>
-      <w:bookmarkStart w:id="34" w:name="_aqii5gir8gjv" w:colFirst="0" w:colLast="0"/>
-      <w:bookmarkEnd w:id="34"/>
+      <w:bookmarkStart w:id="37" w:name="_aqii5gir8gjv" w:colFirst="0" w:colLast="0"/>
+      <w:bookmarkEnd w:id="37"/>
       <w:r>
         <w:rPr>
           <w:lang w:val="en-GB"/>
@@ -2265,8 +2491,8 @@
         </w:rPr>
         <w:t xml:space="preserve"> conventions</w:t>
       </w:r>
-      <w:bookmarkStart w:id="35" w:name="_weup3lxrnvg4" w:colFirst="0" w:colLast="0"/>
-      <w:bookmarkEnd w:id="35"/>
+      <w:bookmarkStart w:id="38" w:name="_weup3lxrnvg4" w:colFirst="0" w:colLast="0"/>
+      <w:bookmarkEnd w:id="38"/>
       <w:r>
         <w:rPr>
           <w:lang w:val="en-GB"/>
@@ -2323,8 +2549,8 @@
         </w:pBdr>
         <w:spacing w:after="0"/>
       </w:pPr>
-      <w:bookmarkStart w:id="36" w:name="_nj63ht9fa6pv" w:colFirst="0" w:colLast="0"/>
-      <w:bookmarkEnd w:id="36"/>
+      <w:bookmarkStart w:id="39" w:name="_nj63ht9fa6pv" w:colFirst="0" w:colLast="0"/>
+      <w:bookmarkEnd w:id="39"/>
       <w:r>
         <w:lastRenderedPageBreak/>
         <w:t>Game World</w:t>
@@ -2361,7 +2587,21 @@
         <w:rPr>
           <w:lang w:val="en-GB"/>
         </w:rPr>
-        <w:t>See back story: the world is a near(ish)-future cyberpunk world. It is dystopian and violent as a world to live in, but the perfect scenery for a good action scene.</w:t>
+        <w:t>See back story: the world is a near(</w:t>
+      </w:r>
+      <w:proofErr w:type="spellStart"/>
+      <w:r>
+        <w:rPr>
+          <w:lang w:val="en-GB"/>
+        </w:rPr>
+        <w:t>ish</w:t>
+      </w:r>
+      <w:proofErr w:type="spellEnd"/>
+      <w:r>
+        <w:rPr>
+          <w:lang w:val="en-GB"/>
+        </w:rPr>
+        <w:t>)-future cyberpunk world. It is dystopian and violent as a world to live in, but the perfect scenery for a good action scene.</w:t>
       </w:r>
     </w:p>
     <w:p>
@@ -2399,8 +2639,8 @@
         </w:rPr>
         <w:t>All this colourful yet grimy, stylised, intense action is rendered in hand-drawn anime-inspired illustrations – notably these almost always have to coexist with gameplay elements, which should visually get priority to enable fast-paced play.</w:t>
       </w:r>
-      <w:bookmarkStart w:id="37" w:name="_trl4s4om5qhv" w:colFirst="0" w:colLast="0"/>
-      <w:bookmarkEnd w:id="37"/>
+      <w:bookmarkStart w:id="40" w:name="_trl4s4om5qhv" w:colFirst="0" w:colLast="0"/>
+      <w:bookmarkEnd w:id="40"/>
     </w:p>
     <w:p>
       <w:pPr>
@@ -2418,8 +2658,8 @@
         </w:pBdr>
         <w:spacing w:after="0"/>
       </w:pPr>
-      <w:bookmarkStart w:id="38" w:name="_k4j0rk7zx1gb" w:colFirst="0" w:colLast="0"/>
-      <w:bookmarkEnd w:id="38"/>
+      <w:bookmarkStart w:id="41" w:name="_k4j0rk7zx1gb" w:colFirst="0" w:colLast="0"/>
+      <w:bookmarkEnd w:id="41"/>
       <w:r>
         <w:t>Areas</w:t>
       </w:r>
@@ -2506,8 +2746,8 @@
           <w:lang w:val="en-GB"/>
         </w:rPr>
       </w:pPr>
-      <w:bookmarkStart w:id="39" w:name="_tgmep5jf8p6c" w:colFirst="0" w:colLast="0"/>
-      <w:bookmarkEnd w:id="39"/>
+      <w:bookmarkStart w:id="42" w:name="_tgmep5jf8p6c" w:colFirst="0" w:colLast="0"/>
+      <w:bookmarkEnd w:id="42"/>
       <w:r>
         <w:rPr>
           <w:lang w:val="en-GB"/>
@@ -2527,7 +2767,21 @@
         <w:rPr>
           <w:lang w:val="en-GB"/>
         </w:rPr>
-        <w:t>Each faction relates to the world as a whole in what part of it they control, what role they fill in the world and what they are fighting for. Private military working for a major corporation relates to the world very differently then a crime syndicate or a government funded special operations team. This information will be provided on the story primer that comes with each team. Once again, factions are still being worked out and currently only exist partially in my notes, and partially in my mind.</w:t>
+        <w:t xml:space="preserve">Each faction relates to the world as a whole in what part of it they control, what role they fill in the world and what they are fighting for. Private military working for a major corporation relates to the world very differently </w:t>
+      </w:r>
+      <w:proofErr w:type="spellStart"/>
+      <w:r>
+        <w:rPr>
+          <w:lang w:val="en-GB"/>
+        </w:rPr>
+        <w:t>then</w:t>
+      </w:r>
+      <w:proofErr w:type="spellEnd"/>
+      <w:r>
+        <w:rPr>
+          <w:lang w:val="en-GB"/>
+        </w:rPr>
+        <w:t xml:space="preserve"> a crime syndicate or a government funded special operations team. This information will be provided on the story primer that comes with each team. Once again, factions are still being worked out and currently only exist partially in my notes, and partially in my mind.</w:t>
       </w:r>
     </w:p>
     <w:p>
@@ -2582,8 +2836,8 @@
         </w:numPr>
         <w:spacing w:before="0" w:after="0"/>
       </w:pPr>
-      <w:bookmarkStart w:id="40" w:name="_e929vtha8w8p" w:colFirst="0" w:colLast="0"/>
-      <w:bookmarkEnd w:id="40"/>
+      <w:bookmarkStart w:id="43" w:name="_e929vtha8w8p" w:colFirst="0" w:colLast="0"/>
+      <w:bookmarkEnd w:id="43"/>
       <w:r>
         <w:lastRenderedPageBreak/>
         <w:t>What levels use it</w:t>
@@ -2616,7 +2870,21 @@
         <w:rPr>
           <w:lang w:val="en-GB"/>
         </w:rPr>
-        <w:t>Like before, the factions you both decide to play are what really matters. Every time you play the game, both players will pick a team and each team has it’s own identity in the story and in playstyle, so using the analogy of factions as areas, players get to choose which area to play in each game.</w:t>
+        <w:t xml:space="preserve">Like before, the factions you both decide to play are what really matters. Every time you play the game, both players will pick a team and each team has </w:t>
+      </w:r>
+      <w:proofErr w:type="spellStart"/>
+      <w:r>
+        <w:rPr>
+          <w:lang w:val="en-GB"/>
+        </w:rPr>
+        <w:t>it’s</w:t>
+      </w:r>
+      <w:proofErr w:type="spellEnd"/>
+      <w:r>
+        <w:rPr>
+          <w:lang w:val="en-GB"/>
+        </w:rPr>
+        <w:t xml:space="preserve"> own identity in the story and in playstyle, so using the analogy of factions as areas, players get to choose which area to play in each game.</w:t>
       </w:r>
     </w:p>
     <w:p>
@@ -2646,8 +2914,8 @@
           <w:color w:val="999999"/>
         </w:rPr>
       </w:pPr>
-      <w:bookmarkStart w:id="41" w:name="_c0cosl7tml24" w:colFirst="0" w:colLast="0"/>
-      <w:bookmarkEnd w:id="41"/>
+      <w:bookmarkStart w:id="44" w:name="_c0cosl7tml24" w:colFirst="0" w:colLast="0"/>
+      <w:bookmarkEnd w:id="44"/>
       <w:r>
         <w:rPr>
           <w:color w:val="999999"/>
@@ -2669,8 +2937,8 @@
         </w:numPr>
         <w:spacing w:after="0"/>
       </w:pPr>
-      <w:bookmarkStart w:id="42" w:name="_emu6bag2f1e3" w:colFirst="0" w:colLast="0"/>
-      <w:bookmarkEnd w:id="42"/>
+      <w:bookmarkStart w:id="45" w:name="_emu6bag2f1e3" w:colFirst="0" w:colLast="0"/>
+      <w:bookmarkEnd w:id="45"/>
       <w:r>
         <w:rPr>
           <w:color w:val="999999"/>
@@ -2690,8 +2958,8 @@
           <w:color w:val="999999"/>
         </w:rPr>
       </w:pPr>
-      <w:bookmarkStart w:id="43" w:name="_amyqbiykpd1k" w:colFirst="0" w:colLast="0"/>
-      <w:bookmarkEnd w:id="43"/>
+      <w:bookmarkStart w:id="46" w:name="_amyqbiykpd1k" w:colFirst="0" w:colLast="0"/>
+      <w:bookmarkEnd w:id="46"/>
       <w:r>
         <w:rPr>
           <w:color w:val="999999"/>
@@ -2711,8 +2979,8 @@
           <w:color w:val="999999"/>
         </w:rPr>
       </w:pPr>
-      <w:bookmarkStart w:id="44" w:name="_1kcqwuylk39y" w:colFirst="0" w:colLast="0"/>
-      <w:bookmarkEnd w:id="44"/>
+      <w:bookmarkStart w:id="47" w:name="_1kcqwuylk39y" w:colFirst="0" w:colLast="0"/>
+      <w:bookmarkEnd w:id="47"/>
       <w:r>
         <w:rPr>
           <w:color w:val="999999"/>
@@ -2740,8 +3008,8 @@
           <w:color w:val="999999"/>
         </w:rPr>
       </w:pPr>
-      <w:bookmarkStart w:id="45" w:name="_paewpfo75wlh" w:colFirst="0" w:colLast="0"/>
-      <w:bookmarkEnd w:id="45"/>
+      <w:bookmarkStart w:id="48" w:name="_paewpfo75wlh" w:colFirst="0" w:colLast="0"/>
+      <w:bookmarkEnd w:id="48"/>
       <w:r>
         <w:rPr>
           <w:color w:val="999999"/>
@@ -2763,8 +3031,8 @@
           <w:color w:val="999999"/>
         </w:rPr>
       </w:pPr>
-      <w:bookmarkStart w:id="46" w:name="_v8tnrvg8hy0h" w:colFirst="0" w:colLast="0"/>
-      <w:bookmarkEnd w:id="46"/>
+      <w:bookmarkStart w:id="49" w:name="_v8tnrvg8hy0h" w:colFirst="0" w:colLast="0"/>
+      <w:bookmarkEnd w:id="49"/>
       <w:r>
         <w:rPr>
           <w:color w:val="999999"/>
@@ -2786,8 +3054,8 @@
           <w:color w:val="999999"/>
         </w:rPr>
       </w:pPr>
-      <w:bookmarkStart w:id="47" w:name="_wyfualbr26um" w:colFirst="0" w:colLast="0"/>
-      <w:bookmarkEnd w:id="47"/>
+      <w:bookmarkStart w:id="50" w:name="_wyfualbr26um" w:colFirst="0" w:colLast="0"/>
+      <w:bookmarkEnd w:id="50"/>
       <w:r>
         <w:rPr>
           <w:color w:val="999999"/>
@@ -2809,8 +3077,8 @@
           <w:color w:val="999999"/>
         </w:rPr>
       </w:pPr>
-      <w:bookmarkStart w:id="48" w:name="_k56z74a1qvfo" w:colFirst="0" w:colLast="0"/>
-      <w:bookmarkEnd w:id="48"/>
+      <w:bookmarkStart w:id="51" w:name="_k56z74a1qvfo" w:colFirst="0" w:colLast="0"/>
+      <w:bookmarkEnd w:id="51"/>
       <w:r>
         <w:rPr>
           <w:color w:val="999999"/>
@@ -2838,8 +3106,8 @@
           <w:color w:val="999999"/>
         </w:rPr>
       </w:pPr>
-      <w:bookmarkStart w:id="49" w:name="_1nt8lrly3i7m" w:colFirst="0" w:colLast="0"/>
-      <w:bookmarkEnd w:id="49"/>
+      <w:bookmarkStart w:id="52" w:name="_1nt8lrly3i7m" w:colFirst="0" w:colLast="0"/>
+      <w:bookmarkEnd w:id="52"/>
       <w:r>
         <w:rPr>
           <w:color w:val="999999"/>
@@ -2868,8 +3136,8 @@
           <w:lang w:val="en-GB"/>
         </w:rPr>
       </w:pPr>
-      <w:bookmarkStart w:id="50" w:name="_14fk8mxh0ycf" w:colFirst="0" w:colLast="0"/>
-      <w:bookmarkEnd w:id="50"/>
+      <w:bookmarkStart w:id="53" w:name="_14fk8mxh0ycf" w:colFirst="0" w:colLast="0"/>
+      <w:bookmarkEnd w:id="53"/>
       <w:r>
         <w:rPr>
           <w:color w:val="999999"/>
@@ -2890,8 +3158,8 @@
           <w:color w:val="999999"/>
         </w:rPr>
       </w:pPr>
-      <w:bookmarkStart w:id="51" w:name="_34jw4ckjkv6d" w:colFirst="0" w:colLast="0"/>
-      <w:bookmarkEnd w:id="51"/>
+      <w:bookmarkStart w:id="54" w:name="_34jw4ckjkv6d" w:colFirst="0" w:colLast="0"/>
+      <w:bookmarkEnd w:id="54"/>
       <w:r>
         <w:rPr>
           <w:color w:val="999999"/>
@@ -2913,8 +3181,8 @@
         </w:numPr>
         <w:spacing w:after="0"/>
       </w:pPr>
-      <w:bookmarkStart w:id="52" w:name="_o4b4gz177tgm" w:colFirst="0" w:colLast="0"/>
-      <w:bookmarkEnd w:id="52"/>
+      <w:bookmarkStart w:id="55" w:name="_o4b4gz177tgm" w:colFirst="0" w:colLast="0"/>
+      <w:bookmarkEnd w:id="55"/>
       <w:r>
         <w:rPr>
           <w:color w:val="999999"/>
@@ -2935,8 +3203,8 @@
           <w:color w:val="999999"/>
         </w:rPr>
       </w:pPr>
-      <w:bookmarkStart w:id="53" w:name="_cgumb5ftz9pf" w:colFirst="0" w:colLast="0"/>
-      <w:bookmarkEnd w:id="53"/>
+      <w:bookmarkStart w:id="56" w:name="_cgumb5ftz9pf" w:colFirst="0" w:colLast="0"/>
+      <w:bookmarkEnd w:id="56"/>
       <w:r>
         <w:rPr>
           <w:color w:val="999999"/>
@@ -2956,8 +3224,8 @@
           <w:color w:val="999999"/>
         </w:rPr>
       </w:pPr>
-      <w:bookmarkStart w:id="54" w:name="_n19xrc1e5vro" w:colFirst="0" w:colLast="0"/>
-      <w:bookmarkEnd w:id="54"/>
+      <w:bookmarkStart w:id="57" w:name="_n19xrc1e5vro" w:colFirst="0" w:colLast="0"/>
+      <w:bookmarkEnd w:id="57"/>
       <w:r>
         <w:rPr>
           <w:color w:val="999999"/>
@@ -2977,8 +3245,8 @@
           <w:color w:val="999999"/>
         </w:rPr>
       </w:pPr>
-      <w:bookmarkStart w:id="55" w:name="_edmx2mo25qq3" w:colFirst="0" w:colLast="0"/>
-      <w:bookmarkEnd w:id="55"/>
+      <w:bookmarkStart w:id="58" w:name="_edmx2mo25qq3" w:colFirst="0" w:colLast="0"/>
+      <w:bookmarkEnd w:id="58"/>
       <w:r>
         <w:rPr>
           <w:color w:val="999999"/>
@@ -3001,8 +3269,8 @@
           <w:lang w:val="en-GB"/>
         </w:rPr>
       </w:pPr>
-      <w:bookmarkStart w:id="56" w:name="_3v9xftjv0o0" w:colFirst="0" w:colLast="0"/>
-      <w:bookmarkEnd w:id="56"/>
+      <w:bookmarkStart w:id="59" w:name="_3v9xftjv0o0" w:colFirst="0" w:colLast="0"/>
+      <w:bookmarkEnd w:id="59"/>
       <w:r>
         <w:rPr>
           <w:color w:val="999999"/>
@@ -3032,8 +3300,8 @@
           <w:color w:val="999999"/>
         </w:rPr>
       </w:pPr>
-      <w:bookmarkStart w:id="57" w:name="_xz0r2m2eqt6s" w:colFirst="0" w:colLast="0"/>
-      <w:bookmarkEnd w:id="57"/>
+      <w:bookmarkStart w:id="60" w:name="_xz0r2m2eqt6s" w:colFirst="0" w:colLast="0"/>
+      <w:bookmarkEnd w:id="60"/>
       <w:r>
         <w:rPr>
           <w:color w:val="999999"/>
@@ -3054,8 +3322,8 @@
           <w:lang w:val="en-GB"/>
         </w:rPr>
       </w:pPr>
-      <w:bookmarkStart w:id="58" w:name="_5b14wk4csm32" w:colFirst="0" w:colLast="0"/>
-      <w:bookmarkEnd w:id="58"/>
+      <w:bookmarkStart w:id="61" w:name="_5b14wk4csm32" w:colFirst="0" w:colLast="0"/>
+      <w:bookmarkEnd w:id="61"/>
       <w:r>
         <w:rPr>
           <w:color w:val="999999"/>
@@ -3085,8 +3353,8 @@
           <w:color w:val="999999"/>
         </w:rPr>
       </w:pPr>
-      <w:bookmarkStart w:id="59" w:name="_320seg78v2mj" w:colFirst="0" w:colLast="0"/>
-      <w:bookmarkEnd w:id="59"/>
+      <w:bookmarkStart w:id="62" w:name="_320seg78v2mj" w:colFirst="0" w:colLast="0"/>
+      <w:bookmarkEnd w:id="62"/>
       <w:r>
         <w:rPr>
           <w:color w:val="999999"/>
@@ -3107,8 +3375,8 @@
           <w:lang w:val="en-GB"/>
         </w:rPr>
       </w:pPr>
-      <w:bookmarkStart w:id="60" w:name="_ym30ze1tecys" w:colFirst="0" w:colLast="0"/>
-      <w:bookmarkEnd w:id="60"/>
+      <w:bookmarkStart w:id="63" w:name="_ym30ze1tecys" w:colFirst="0" w:colLast="0"/>
+      <w:bookmarkEnd w:id="63"/>
       <w:r>
         <w:rPr>
           <w:color w:val="999999"/>
@@ -3129,8 +3397,8 @@
           <w:color w:val="999999"/>
         </w:rPr>
       </w:pPr>
-      <w:bookmarkStart w:id="61" w:name="_vn5pkezf4aav" w:colFirst="0" w:colLast="0"/>
-      <w:bookmarkEnd w:id="61"/>
+      <w:bookmarkStart w:id="64" w:name="_vn5pkezf4aav" w:colFirst="0" w:colLast="0"/>
+      <w:bookmarkEnd w:id="64"/>
       <w:r>
         <w:rPr>
           <w:color w:val="999999"/>
@@ -3155,8 +3423,8 @@
           <w:color w:val="000000"/>
         </w:rPr>
       </w:pPr>
-      <w:bookmarkStart w:id="62" w:name="_ln1ntc5ca9ux" w:colFirst="0" w:colLast="0"/>
-      <w:bookmarkEnd w:id="62"/>
+      <w:bookmarkStart w:id="65" w:name="_ln1ntc5ca9ux" w:colFirst="0" w:colLast="0"/>
+      <w:bookmarkEnd w:id="65"/>
       <w:r>
         <w:t>Interface</w:t>
       </w:r>
@@ -3173,8 +3441,8 @@
           <w:color w:val="999999"/>
         </w:rPr>
       </w:pPr>
-      <w:bookmarkStart w:id="63" w:name="_ygvmgc6vx6lv" w:colFirst="0" w:colLast="0"/>
-      <w:bookmarkEnd w:id="63"/>
+      <w:bookmarkStart w:id="66" w:name="_ygvmgc6vx6lv" w:colFirst="0" w:colLast="0"/>
+      <w:bookmarkEnd w:id="66"/>
       <w:r>
         <w:rPr>
           <w:color w:val="999999"/>
@@ -3194,8 +3462,8 @@
           <w:color w:val="999999"/>
         </w:rPr>
       </w:pPr>
-      <w:bookmarkStart w:id="64" w:name="_f56eio2my8hj" w:colFirst="0" w:colLast="0"/>
-      <w:bookmarkEnd w:id="64"/>
+      <w:bookmarkStart w:id="67" w:name="_f56eio2my8hj" w:colFirst="0" w:colLast="0"/>
+      <w:bookmarkEnd w:id="67"/>
       <w:r>
         <w:rPr>
           <w:color w:val="999999"/>
@@ -3223,8 +3491,8 @@
           <w:color w:val="999999"/>
         </w:rPr>
       </w:pPr>
-      <w:bookmarkStart w:id="65" w:name="_8n2ec6cv0j34" w:colFirst="0" w:colLast="0"/>
-      <w:bookmarkEnd w:id="65"/>
+      <w:bookmarkStart w:id="68" w:name="_8n2ec6cv0j34" w:colFirst="0" w:colLast="0"/>
+      <w:bookmarkEnd w:id="68"/>
       <w:r>
         <w:rPr>
           <w:color w:val="999999"/>
@@ -3252,8 +3520,8 @@
           <w:color w:val="999999"/>
         </w:rPr>
       </w:pPr>
-      <w:bookmarkStart w:id="66" w:name="_7e50zjt5rkj4" w:colFirst="0" w:colLast="0"/>
-      <w:bookmarkEnd w:id="66"/>
+      <w:bookmarkStart w:id="69" w:name="_7e50zjt5rkj4" w:colFirst="0" w:colLast="0"/>
+      <w:bookmarkEnd w:id="69"/>
       <w:r>
         <w:rPr>
           <w:color w:val="999999"/>
@@ -3280,8 +3548,8 @@
           <w:lang w:val="en-GB"/>
         </w:rPr>
       </w:pPr>
-      <w:bookmarkStart w:id="67" w:name="_7ajf6ndkhnh" w:colFirst="0" w:colLast="0"/>
-      <w:bookmarkEnd w:id="67"/>
+      <w:bookmarkStart w:id="70" w:name="_7ajf6ndkhnh" w:colFirst="0" w:colLast="0"/>
+      <w:bookmarkEnd w:id="70"/>
       <w:r>
         <w:rPr>
           <w:color w:val="999999"/>
@@ -3302,8 +3570,8 @@
           <w:color w:val="999999"/>
         </w:rPr>
       </w:pPr>
-      <w:bookmarkStart w:id="68" w:name="_dy4jqxtf9sbp" w:colFirst="0" w:colLast="0"/>
-      <w:bookmarkEnd w:id="68"/>
+      <w:bookmarkStart w:id="71" w:name="_dy4jqxtf9sbp" w:colFirst="0" w:colLast="0"/>
+      <w:bookmarkEnd w:id="71"/>
       <w:r>
         <w:rPr>
           <w:color w:val="999999"/>
@@ -3330,8 +3598,8 @@
           <w:color w:val="999999"/>
         </w:rPr>
       </w:pPr>
-      <w:bookmarkStart w:id="69" w:name="_uf7gelwqyo65" w:colFirst="0" w:colLast="0"/>
-      <w:bookmarkEnd w:id="69"/>
+      <w:bookmarkStart w:id="72" w:name="_uf7gelwqyo65" w:colFirst="0" w:colLast="0"/>
+      <w:bookmarkEnd w:id="72"/>
       <w:r>
         <w:rPr>
           <w:color w:val="999999"/>
@@ -3348,8 +3616,8 @@
         </w:numPr>
         <w:spacing w:before="0" w:after="0"/>
       </w:pPr>
-      <w:bookmarkStart w:id="70" w:name="_rxus5zdlhx78" w:colFirst="0" w:colLast="0"/>
-      <w:bookmarkEnd w:id="70"/>
+      <w:bookmarkStart w:id="73" w:name="_rxus5zdlhx78" w:colFirst="0" w:colLast="0"/>
+      <w:bookmarkEnd w:id="73"/>
       <w:r>
         <w:t>Help System / Manual</w:t>
       </w:r>
@@ -3407,8 +3675,8 @@
         </w:rPr>
         <w:t xml:space="preserve"> For now some of my notes are provided instead, which by no means are meant as a resource to learn the game from.</w:t>
       </w:r>
-      <w:bookmarkStart w:id="71" w:name="_6cu9fh6va2oi" w:colFirst="0" w:colLast="0"/>
-      <w:bookmarkEnd w:id="71"/>
+      <w:bookmarkStart w:id="74" w:name="_6cu9fh6va2oi" w:colFirst="0" w:colLast="0"/>
+      <w:bookmarkEnd w:id="74"/>
     </w:p>
     <w:p>
       <w:pPr>
@@ -3972,14 +4240,7 @@
           <w:sz w:val="28"/>
           <w:szCs w:val="28"/>
         </w:rPr>
-        <w:t>A</w:t>
-      </w:r>
-      <w:r>
-        <w:rPr>
-          <w:sz w:val="28"/>
-          <w:szCs w:val="28"/>
-        </w:rPr>
-        <w:t>bility synergy</w:t>
+        <w:t>Ability synergy</w:t>
       </w:r>
     </w:p>
     <w:p>

</xml_diff>